<commit_message>
add the find user part
</commit_message>
<xml_diff>
--- a/app/document/服务端接口文档.docx
+++ b/app/document/服务端接口文档.docx
@@ -74,7 +74,6 @@
         <w:ind w:firstLineChars="0"/>
         <w:jc w:val="left"/>
         <w:rPr>
-          <w:rFonts w:hint="eastAsia"/>
           <w:b/>
           <w:color w:val="FF0000"/>
           <w:sz w:val="24"/>
@@ -160,52 +159,12 @@
         <w:t>：</w:t>
       </w:r>
       <w:r>
-        <w:rPr>
-          <w:b/>
-          <w:sz w:val="24"/>
-          <w:szCs w:val="24"/>
-        </w:rPr>
         <w:fldChar w:fldCharType="begin"/>
       </w:r>
       <w:r>
-        <w:rPr>
-          <w:b/>
-          <w:sz w:val="24"/>
-          <w:szCs w:val="24"/>
-        </w:rPr>
-        <w:instrText xml:space="preserve"> HYPERLINK "</w:instrText>
-      </w:r>
-      <w:r>
-        <w:rPr>
-          <w:b/>
-          <w:sz w:val="24"/>
-          <w:szCs w:val="24"/>
-        </w:rPr>
-        <w:instrText>http://120.27.40.13:8001/heartway/</w:instrText>
-      </w:r>
-      <w:r>
-        <w:rPr>
-          <w:rFonts w:hint="eastAsia"/>
-          <w:b/>
-          <w:sz w:val="24"/>
-          <w:szCs w:val="24"/>
-        </w:rPr>
-        <w:instrText>register/isRegistered</w:instrText>
-      </w:r>
-      <w:r>
-        <w:rPr>
-          <w:b/>
-          <w:sz w:val="24"/>
-          <w:szCs w:val="24"/>
-        </w:rPr>
-        <w:instrText xml:space="preserve">" </w:instrText>
-      </w:r>
-      <w:r>
-        <w:rPr>
-          <w:b/>
-          <w:sz w:val="24"/>
-          <w:szCs w:val="24"/>
-        </w:rPr>
+        <w:instrText xml:space="preserve"> HYPERLINK "http://120.27.40.13:8001/heartway/register/isRegistered" </w:instrText>
+      </w:r>
+      <w:r>
         <w:fldChar w:fldCharType="separate"/>
       </w:r>
       <w:r>
@@ -229,6 +188,7 @@
       </w:r>
       <w:r>
         <w:rPr>
+          <w:rStyle w:val="a4"/>
           <w:b/>
           <w:sz w:val="24"/>
           <w:szCs w:val="24"/>
@@ -273,7 +233,6 @@
         <w:ind w:left="720" w:firstLineChars="0" w:firstLine="0"/>
         <w:jc w:val="left"/>
         <w:rPr>
-          <w:rFonts w:hint="eastAsia"/>
           <w:b/>
           <w:sz w:val="24"/>
           <w:szCs w:val="24"/>
@@ -424,52 +383,12 @@
         <w:t>：</w:t>
       </w:r>
       <w:r>
-        <w:rPr>
-          <w:b/>
-          <w:sz w:val="24"/>
-          <w:szCs w:val="24"/>
-        </w:rPr>
         <w:fldChar w:fldCharType="begin"/>
       </w:r>
       <w:r>
-        <w:rPr>
-          <w:b/>
-          <w:sz w:val="24"/>
-          <w:szCs w:val="24"/>
-        </w:rPr>
-        <w:instrText xml:space="preserve"> HYPERLINK "</w:instrText>
-      </w:r>
-      <w:r>
-        <w:rPr>
-          <w:b/>
-          <w:sz w:val="24"/>
-          <w:szCs w:val="24"/>
-        </w:rPr>
-        <w:instrText>http://120.27.40.13:8001/heartway/</w:instrText>
-      </w:r>
-      <w:r>
-        <w:rPr>
-          <w:rFonts w:hint="eastAsia"/>
-          <w:b/>
-          <w:sz w:val="24"/>
-          <w:szCs w:val="24"/>
-        </w:rPr>
-        <w:instrText>register/register</w:instrText>
-      </w:r>
-      <w:r>
-        <w:rPr>
-          <w:b/>
-          <w:sz w:val="24"/>
-          <w:szCs w:val="24"/>
-        </w:rPr>
-        <w:instrText xml:space="preserve">" </w:instrText>
-      </w:r>
-      <w:r>
-        <w:rPr>
-          <w:b/>
-          <w:sz w:val="24"/>
-          <w:szCs w:val="24"/>
-        </w:rPr>
+        <w:instrText xml:space="preserve"> HYPERLINK "http://120.27.40.13:8001/heartway/register/register" </w:instrText>
+      </w:r>
+      <w:r>
         <w:fldChar w:fldCharType="separate"/>
       </w:r>
       <w:r>
@@ -493,6 +412,7 @@
       </w:r>
       <w:r>
         <w:rPr>
+          <w:rStyle w:val="a4"/>
           <w:b/>
           <w:sz w:val="24"/>
           <w:szCs w:val="24"/>
@@ -702,52 +622,12 @@
         <w:t>：</w:t>
       </w:r>
       <w:r>
-        <w:rPr>
-          <w:b/>
-          <w:sz w:val="24"/>
-          <w:szCs w:val="24"/>
-        </w:rPr>
         <w:fldChar w:fldCharType="begin"/>
       </w:r>
       <w:r>
-        <w:rPr>
-          <w:b/>
-          <w:sz w:val="24"/>
-          <w:szCs w:val="24"/>
-        </w:rPr>
-        <w:instrText xml:space="preserve"> HYPERLINK "</w:instrText>
-      </w:r>
-      <w:r>
-        <w:rPr>
-          <w:b/>
-          <w:sz w:val="24"/>
-          <w:szCs w:val="24"/>
-        </w:rPr>
-        <w:instrText>http://120.27.40.13:8001/heartway/</w:instrText>
-      </w:r>
-      <w:r>
-        <w:rPr>
-          <w:rFonts w:hint="eastAsia"/>
-          <w:b/>
-          <w:sz w:val="24"/>
-          <w:szCs w:val="24"/>
-        </w:rPr>
-        <w:instrText>login</w:instrText>
-      </w:r>
-      <w:r>
-        <w:rPr>
-          <w:b/>
-          <w:sz w:val="24"/>
-          <w:szCs w:val="24"/>
-        </w:rPr>
-        <w:instrText xml:space="preserve">" </w:instrText>
-      </w:r>
-      <w:r>
-        <w:rPr>
-          <w:b/>
-          <w:sz w:val="24"/>
-          <w:szCs w:val="24"/>
-        </w:rPr>
+        <w:instrText xml:space="preserve"> HYPERLINK "http://120.27.40.13:8001/heartway/login" </w:instrText>
+      </w:r>
+      <w:r>
         <w:fldChar w:fldCharType="separate"/>
       </w:r>
       <w:r>
@@ -771,6 +651,7 @@
       </w:r>
       <w:r>
         <w:rPr>
+          <w:rStyle w:val="a4"/>
           <w:b/>
           <w:sz w:val="24"/>
           <w:szCs w:val="24"/>
@@ -962,15 +843,12 @@
           </wp:inline>
         </w:drawing>
       </w:r>
-      <w:bookmarkStart w:id="0" w:name="_GoBack"/>
-      <w:bookmarkEnd w:id="0"/>
     </w:p>
     <w:p>
       <w:pPr>
         <w:ind w:left="300" w:firstLine="420"/>
         <w:jc w:val="left"/>
         <w:rPr>
-          <w:rFonts w:hint="eastAsia"/>
           <w:b/>
           <w:sz w:val="24"/>
           <w:szCs w:val="24"/>
@@ -1079,7 +957,6 @@
         <w:ind w:left="300" w:firstLine="420"/>
         <w:jc w:val="left"/>
         <w:rPr>
-          <w:rFonts w:hint="eastAsia"/>
           <w:b/>
           <w:sz w:val="24"/>
           <w:szCs w:val="24"/>
@@ -1188,7 +1065,6 @@
         <w:ind w:left="720" w:firstLineChars="0" w:firstLine="0"/>
         <w:jc w:val="left"/>
         <w:rPr>
-          <w:rFonts w:hint="eastAsia"/>
           <w:b/>
           <w:sz w:val="24"/>
           <w:szCs w:val="24"/>
@@ -1209,7 +1085,6 @@
         <w:ind w:left="510" w:firstLineChars="0" w:firstLine="0"/>
         <w:jc w:val="left"/>
         <w:rPr>
-          <w:rFonts w:hint="eastAsia"/>
           <w:b/>
           <w:sz w:val="24"/>
           <w:szCs w:val="24"/>
@@ -1242,6 +1117,1584 @@
     </w:p>
     <w:p>
       <w:pPr>
+        <w:jc w:val="left"/>
+        <w:rPr>
+          <w:b/>
+          <w:color w:val="FF0000"/>
+          <w:sz w:val="24"/>
+          <w:szCs w:val="24"/>
+        </w:rPr>
+      </w:pPr>
+      <w:r>
+        <w:rPr>
+          <w:rFonts w:hint="eastAsia"/>
+          <w:b/>
+          <w:color w:val="FF0000"/>
+          <w:sz w:val="24"/>
+          <w:szCs w:val="24"/>
+        </w:rPr>
+        <w:t>2.</w:t>
+      </w:r>
+      <w:r>
+        <w:rPr>
+          <w:b/>
+          <w:color w:val="FF0000"/>
+          <w:sz w:val="24"/>
+          <w:szCs w:val="24"/>
+        </w:rPr>
+        <w:t>1</w:t>
+      </w:r>
+      <w:r>
+        <w:rPr>
+          <w:b/>
+          <w:color w:val="FF0000"/>
+          <w:sz w:val="24"/>
+          <w:szCs w:val="24"/>
+        </w:rPr>
+        <w:t>、</w:t>
+      </w:r>
+      <w:r>
+        <w:rPr>
+          <w:b/>
+          <w:color w:val="FF0000"/>
+          <w:sz w:val="24"/>
+          <w:szCs w:val="24"/>
+        </w:rPr>
+        <w:t>获取好友信息列表：</w:t>
+      </w:r>
+    </w:p>
+    <w:p>
+      <w:pPr>
+        <w:jc w:val="left"/>
+        <w:rPr>
+          <w:b/>
+          <w:sz w:val="24"/>
+          <w:szCs w:val="24"/>
+        </w:rPr>
+      </w:pPr>
+      <w:r>
+        <w:rPr>
+          <w:b/>
+          <w:sz w:val="24"/>
+          <w:szCs w:val="24"/>
+        </w:rPr>
+        <w:tab/>
+        <w:t xml:space="preserve"> </w:t>
+      </w:r>
+      <w:r>
+        <w:rPr>
+          <w:b/>
+          <w:sz w:val="24"/>
+          <w:szCs w:val="24"/>
+        </w:rPr>
+        <w:t>请求方法：</w:t>
+      </w:r>
+      <w:r>
+        <w:rPr>
+          <w:rFonts w:hint="eastAsia"/>
+          <w:b/>
+          <w:sz w:val="24"/>
+          <w:szCs w:val="24"/>
+        </w:rPr>
+        <w:t xml:space="preserve"> POST</w:t>
+      </w:r>
+    </w:p>
+    <w:p>
+      <w:pPr>
+        <w:jc w:val="left"/>
+        <w:rPr>
+          <w:b/>
+          <w:sz w:val="24"/>
+          <w:szCs w:val="24"/>
+        </w:rPr>
+      </w:pPr>
+      <w:r>
+        <w:rPr>
+          <w:b/>
+          <w:sz w:val="24"/>
+          <w:szCs w:val="24"/>
+        </w:rPr>
+        <w:tab/>
+        <w:t xml:space="preserve"> </w:t>
+      </w:r>
+      <w:r>
+        <w:rPr>
+          <w:b/>
+          <w:sz w:val="24"/>
+          <w:szCs w:val="24"/>
+        </w:rPr>
+        <w:t>URL</w:t>
+      </w:r>
+      <w:r>
+        <w:rPr>
+          <w:b/>
+          <w:sz w:val="24"/>
+          <w:szCs w:val="24"/>
+        </w:rPr>
+        <w:t>：</w:t>
+      </w:r>
+      <w:r>
+        <w:fldChar w:fldCharType="begin"/>
+      </w:r>
+      <w:r>
+        <w:instrText xml:space="preserve"> HYPERLINK "http://120.27.40.13:8001/heartway/users/info" </w:instrText>
+      </w:r>
+      <w:r>
+        <w:fldChar w:fldCharType="separate"/>
+      </w:r>
+      <w:r>
+        <w:rPr>
+          <w:rStyle w:val="a4"/>
+          <w:b/>
+          <w:sz w:val="24"/>
+          <w:szCs w:val="24"/>
+        </w:rPr>
+        <w:t>http://120.27.40.13:8001/heartway/</w:t>
+      </w:r>
+      <w:r>
+        <w:rPr>
+          <w:rStyle w:val="a4"/>
+          <w:rFonts w:hint="eastAsia"/>
+          <w:b/>
+          <w:sz w:val="24"/>
+          <w:szCs w:val="24"/>
+        </w:rPr>
+        <w:t>users/info</w:t>
+      </w:r>
+      <w:r>
+        <w:rPr>
+          <w:rStyle w:val="a4"/>
+          <w:b/>
+          <w:sz w:val="24"/>
+          <w:szCs w:val="24"/>
+        </w:rPr>
+        <w:fldChar w:fldCharType="end"/>
+      </w:r>
+    </w:p>
+    <w:p>
+      <w:pPr>
+        <w:jc w:val="left"/>
+        <w:rPr>
+          <w:b/>
+          <w:sz w:val="24"/>
+          <w:szCs w:val="24"/>
+        </w:rPr>
+      </w:pPr>
+      <w:r>
+        <w:rPr>
+          <w:b/>
+          <w:sz w:val="24"/>
+          <w:szCs w:val="24"/>
+        </w:rPr>
+        <w:tab/>
+        <w:t xml:space="preserve"> </w:t>
+      </w:r>
+      <w:r>
+        <w:rPr>
+          <w:b/>
+          <w:sz w:val="24"/>
+          <w:szCs w:val="24"/>
+        </w:rPr>
+        <w:t>参数：</w:t>
+      </w:r>
+      <w:r>
+        <w:rPr>
+          <w:rFonts w:hint="eastAsia"/>
+          <w:b/>
+          <w:sz w:val="24"/>
+          <w:szCs w:val="24"/>
+        </w:rPr>
+        <w:t xml:space="preserve"> usernames: </w:t>
+      </w:r>
+      <w:r>
+        <w:rPr>
+          <w:b/>
+          <w:sz w:val="24"/>
+          <w:szCs w:val="24"/>
+        </w:rPr>
+        <w:t>“username1, username2, username3, …”</w:t>
+      </w:r>
+    </w:p>
+    <w:p>
+      <w:pPr>
+        <w:jc w:val="left"/>
+        <w:rPr>
+          <w:b/>
+          <w:sz w:val="24"/>
+          <w:szCs w:val="24"/>
+        </w:rPr>
+      </w:pPr>
+      <w:r>
+        <w:rPr>
+          <w:b/>
+          <w:sz w:val="24"/>
+          <w:szCs w:val="24"/>
+        </w:rPr>
+        <w:tab/>
+        <w:t xml:space="preserve"> </w:t>
+      </w:r>
+      <w:r>
+        <w:rPr>
+          <w:b/>
+          <w:sz w:val="24"/>
+          <w:szCs w:val="24"/>
+        </w:rPr>
+        <w:t>返回值：</w:t>
+      </w:r>
+      <w:r>
+        <w:rPr>
+          <w:rFonts w:hint="eastAsia"/>
+          <w:b/>
+          <w:sz w:val="24"/>
+          <w:szCs w:val="24"/>
+        </w:rPr>
+        <w:t xml:space="preserve"> </w:t>
+      </w:r>
+      <w:r>
+        <w:rPr>
+          <w:rFonts w:hint="eastAsia"/>
+          <w:b/>
+          <w:sz w:val="24"/>
+          <w:szCs w:val="24"/>
+        </w:rPr>
+        <w:t>请求出错时返回</w:t>
+      </w:r>
+      <w:r>
+        <w:rPr>
+          <w:rFonts w:hint="eastAsia"/>
+          <w:b/>
+          <w:sz w:val="24"/>
+          <w:szCs w:val="24"/>
+        </w:rPr>
+        <w:t>fail</w:t>
+      </w:r>
+      <w:r>
+        <w:rPr>
+          <w:rFonts w:hint="eastAsia"/>
+          <w:b/>
+          <w:sz w:val="24"/>
+          <w:szCs w:val="24"/>
+        </w:rPr>
+        <w:t>；成功时返回</w:t>
+      </w:r>
+      <w:proofErr w:type="spellStart"/>
+      <w:r>
+        <w:rPr>
+          <w:rFonts w:hint="eastAsia"/>
+          <w:b/>
+          <w:sz w:val="24"/>
+          <w:szCs w:val="24"/>
+        </w:rPr>
+        <w:t>json</w:t>
+      </w:r>
+      <w:proofErr w:type="spellEnd"/>
+      <w:r>
+        <w:rPr>
+          <w:rFonts w:hint="eastAsia"/>
+          <w:b/>
+          <w:sz w:val="24"/>
+          <w:szCs w:val="24"/>
+        </w:rPr>
+        <w:t>数组，格式如下：</w:t>
+      </w:r>
+    </w:p>
+    <w:p>
+      <w:pPr>
+        <w:ind w:left="90" w:firstLineChars="200" w:firstLine="482"/>
+        <w:jc w:val="left"/>
+        <w:rPr>
+          <w:b/>
+          <w:sz w:val="24"/>
+          <w:szCs w:val="24"/>
+        </w:rPr>
+      </w:pPr>
+      <w:r>
+        <w:rPr>
+          <w:b/>
+          <w:sz w:val="24"/>
+          <w:szCs w:val="24"/>
+        </w:rPr>
+        <w:t>[</w:t>
+      </w:r>
+    </w:p>
+    <w:p>
+      <w:pPr>
+        <w:ind w:left="90" w:firstLineChars="200" w:firstLine="482"/>
+        <w:jc w:val="left"/>
+        <w:rPr>
+          <w:b/>
+          <w:sz w:val="24"/>
+          <w:szCs w:val="24"/>
+        </w:rPr>
+      </w:pPr>
+      <w:r>
+        <w:rPr>
+          <w:b/>
+          <w:sz w:val="24"/>
+          <w:szCs w:val="24"/>
+        </w:rPr>
+        <w:tab/>
+        <w:t>{</w:t>
+      </w:r>
+    </w:p>
+    <w:p>
+      <w:pPr>
+        <w:ind w:left="90" w:firstLineChars="200" w:firstLine="482"/>
+        <w:jc w:val="left"/>
+        <w:rPr>
+          <w:b/>
+          <w:sz w:val="24"/>
+          <w:szCs w:val="24"/>
+        </w:rPr>
+      </w:pPr>
+      <w:r>
+        <w:rPr>
+          <w:b/>
+          <w:sz w:val="24"/>
+          <w:szCs w:val="24"/>
+        </w:rPr>
+        <w:tab/>
+      </w:r>
+      <w:r>
+        <w:rPr>
+          <w:b/>
+          <w:sz w:val="24"/>
+          <w:szCs w:val="24"/>
+        </w:rPr>
+        <w:tab/>
+        <w:t>“</w:t>
+      </w:r>
+      <w:proofErr w:type="spellStart"/>
+      <w:r>
+        <w:rPr>
+          <w:b/>
+          <w:sz w:val="24"/>
+          <w:szCs w:val="24"/>
+        </w:rPr>
+        <w:t>nick_name</w:t>
+      </w:r>
+      <w:proofErr w:type="spellEnd"/>
+      <w:r>
+        <w:rPr>
+          <w:b/>
+          <w:sz w:val="24"/>
+          <w:szCs w:val="24"/>
+        </w:rPr>
+        <w:t>”: “___”,</w:t>
+      </w:r>
+    </w:p>
+    <w:p>
+      <w:pPr>
+        <w:ind w:left="90" w:firstLineChars="200" w:firstLine="482"/>
+        <w:jc w:val="left"/>
+        <w:rPr>
+          <w:b/>
+          <w:sz w:val="24"/>
+          <w:szCs w:val="24"/>
+        </w:rPr>
+      </w:pPr>
+      <w:r>
+        <w:rPr>
+          <w:b/>
+          <w:sz w:val="24"/>
+          <w:szCs w:val="24"/>
+        </w:rPr>
+        <w:tab/>
+      </w:r>
+      <w:r>
+        <w:rPr>
+          <w:b/>
+          <w:sz w:val="24"/>
+          <w:szCs w:val="24"/>
+        </w:rPr>
+        <w:tab/>
+        <w:t>“</w:t>
+      </w:r>
+      <w:proofErr w:type="gramStart"/>
+      <w:r>
+        <w:rPr>
+          <w:b/>
+          <w:sz w:val="24"/>
+          <w:szCs w:val="24"/>
+        </w:rPr>
+        <w:t>signature</w:t>
+      </w:r>
+      <w:proofErr w:type="gramEnd"/>
+      <w:r>
+        <w:rPr>
+          <w:b/>
+          <w:sz w:val="24"/>
+          <w:szCs w:val="24"/>
+        </w:rPr>
+        <w:t>”</w:t>
+      </w:r>
+      <w:r>
+        <w:rPr>
+          <w:b/>
+          <w:sz w:val="24"/>
+          <w:szCs w:val="24"/>
+        </w:rPr>
+        <w:t>: “___”,</w:t>
+      </w:r>
+    </w:p>
+    <w:p>
+      <w:pPr>
+        <w:ind w:left="90" w:firstLineChars="200" w:firstLine="482"/>
+        <w:jc w:val="left"/>
+        <w:rPr>
+          <w:b/>
+          <w:sz w:val="24"/>
+          <w:szCs w:val="24"/>
+        </w:rPr>
+      </w:pPr>
+      <w:r>
+        <w:rPr>
+          <w:b/>
+          <w:sz w:val="24"/>
+          <w:szCs w:val="24"/>
+        </w:rPr>
+        <w:t xml:space="preserve"> </w:t>
+      </w:r>
+      <w:r>
+        <w:rPr>
+          <w:b/>
+          <w:sz w:val="24"/>
+          <w:szCs w:val="24"/>
+        </w:rPr>
+        <w:tab/>
+      </w:r>
+      <w:r>
+        <w:rPr>
+          <w:b/>
+          <w:sz w:val="24"/>
+          <w:szCs w:val="24"/>
+        </w:rPr>
+        <w:tab/>
+        <w:t>“</w:t>
+      </w:r>
+      <w:proofErr w:type="gramStart"/>
+      <w:r>
+        <w:rPr>
+          <w:b/>
+          <w:sz w:val="24"/>
+          <w:szCs w:val="24"/>
+        </w:rPr>
+        <w:t>gender</w:t>
+      </w:r>
+      <w:proofErr w:type="gramEnd"/>
+      <w:r>
+        <w:rPr>
+          <w:b/>
+          <w:sz w:val="24"/>
+          <w:szCs w:val="24"/>
+        </w:rPr>
+        <w:t>”</w:t>
+      </w:r>
+      <w:r>
+        <w:rPr>
+          <w:b/>
+          <w:sz w:val="24"/>
+          <w:szCs w:val="24"/>
+        </w:rPr>
+        <w:t>: “__”,</w:t>
+      </w:r>
+    </w:p>
+    <w:p>
+      <w:pPr>
+        <w:ind w:left="90" w:firstLineChars="200" w:firstLine="482"/>
+        <w:jc w:val="left"/>
+        <w:rPr>
+          <w:b/>
+          <w:sz w:val="24"/>
+          <w:szCs w:val="24"/>
+        </w:rPr>
+      </w:pPr>
+      <w:r>
+        <w:rPr>
+          <w:b/>
+          <w:sz w:val="24"/>
+          <w:szCs w:val="24"/>
+        </w:rPr>
+        <w:tab/>
+      </w:r>
+      <w:r>
+        <w:rPr>
+          <w:b/>
+          <w:sz w:val="24"/>
+          <w:szCs w:val="24"/>
+        </w:rPr>
+        <w:tab/>
+        <w:t>“</w:t>
+      </w:r>
+      <w:proofErr w:type="gramStart"/>
+      <w:r>
+        <w:rPr>
+          <w:b/>
+          <w:sz w:val="24"/>
+          <w:szCs w:val="24"/>
+        </w:rPr>
+        <w:t>avatar</w:t>
+      </w:r>
+      <w:proofErr w:type="gramEnd"/>
+      <w:r>
+        <w:rPr>
+          <w:b/>
+          <w:sz w:val="24"/>
+          <w:szCs w:val="24"/>
+        </w:rPr>
+        <w:t>”</w:t>
+      </w:r>
+      <w:r>
+        <w:rPr>
+          <w:b/>
+          <w:sz w:val="24"/>
+          <w:szCs w:val="24"/>
+        </w:rPr>
+        <w:t>: “___”,</w:t>
+      </w:r>
+    </w:p>
+    <w:p>
+      <w:pPr>
+        <w:ind w:left="90" w:firstLineChars="200" w:firstLine="482"/>
+        <w:jc w:val="left"/>
+        <w:rPr>
+          <w:b/>
+          <w:sz w:val="24"/>
+          <w:szCs w:val="24"/>
+        </w:rPr>
+      </w:pPr>
+      <w:r>
+        <w:rPr>
+          <w:b/>
+          <w:sz w:val="24"/>
+          <w:szCs w:val="24"/>
+        </w:rPr>
+        <w:tab/>
+      </w:r>
+      <w:r>
+        <w:rPr>
+          <w:b/>
+          <w:sz w:val="24"/>
+          <w:szCs w:val="24"/>
+        </w:rPr>
+        <w:tab/>
+      </w:r>
+      <w:r>
+        <w:rPr>
+          <w:b/>
+          <w:sz w:val="24"/>
+          <w:szCs w:val="24"/>
+        </w:rPr>
+        <w:t>“</w:t>
+      </w:r>
+      <w:proofErr w:type="spellStart"/>
+      <w:r>
+        <w:rPr>
+          <w:b/>
+          <w:sz w:val="24"/>
+          <w:szCs w:val="24"/>
+        </w:rPr>
+        <w:t>sub_account</w:t>
+      </w:r>
+      <w:proofErr w:type="spellEnd"/>
+      <w:r>
+        <w:rPr>
+          <w:b/>
+          <w:sz w:val="24"/>
+          <w:szCs w:val="24"/>
+        </w:rPr>
+        <w:t>”: “___”</w:t>
+      </w:r>
+    </w:p>
+    <w:p>
+      <w:pPr>
+        <w:ind w:left="358" w:firstLineChars="200" w:firstLine="482"/>
+        <w:jc w:val="left"/>
+        <w:rPr>
+          <w:b/>
+          <w:sz w:val="24"/>
+          <w:szCs w:val="24"/>
+        </w:rPr>
+      </w:pPr>
+      <w:r>
+        <w:rPr>
+          <w:b/>
+          <w:sz w:val="24"/>
+          <w:szCs w:val="24"/>
+        </w:rPr>
+        <w:t>}</w:t>
+      </w:r>
+      <w:r>
+        <w:rPr>
+          <w:b/>
+          <w:sz w:val="24"/>
+          <w:szCs w:val="24"/>
+        </w:rPr>
+        <w:t xml:space="preserve">, </w:t>
+      </w:r>
+    </w:p>
+    <w:p>
+      <w:pPr>
+        <w:ind w:left="90" w:firstLineChars="300" w:firstLine="723"/>
+        <w:jc w:val="left"/>
+        <w:rPr>
+          <w:b/>
+          <w:sz w:val="24"/>
+          <w:szCs w:val="24"/>
+        </w:rPr>
+      </w:pPr>
+      <w:r>
+        <w:rPr>
+          <w:b/>
+          <w:sz w:val="24"/>
+          <w:szCs w:val="24"/>
+        </w:rPr>
+        <w:t>{</w:t>
+      </w:r>
+    </w:p>
+    <w:p>
+      <w:pPr>
+        <w:ind w:left="90" w:firstLineChars="200" w:firstLine="482"/>
+        <w:jc w:val="left"/>
+        <w:rPr>
+          <w:b/>
+          <w:sz w:val="24"/>
+          <w:szCs w:val="24"/>
+        </w:rPr>
+      </w:pPr>
+      <w:r>
+        <w:rPr>
+          <w:b/>
+          <w:sz w:val="24"/>
+          <w:szCs w:val="24"/>
+        </w:rPr>
+        <w:tab/>
+      </w:r>
+      <w:r>
+        <w:rPr>
+          <w:b/>
+          <w:sz w:val="24"/>
+          <w:szCs w:val="24"/>
+        </w:rPr>
+        <w:tab/>
+        <w:t>“</w:t>
+      </w:r>
+      <w:proofErr w:type="spellStart"/>
+      <w:r>
+        <w:rPr>
+          <w:b/>
+          <w:sz w:val="24"/>
+          <w:szCs w:val="24"/>
+        </w:rPr>
+        <w:t>nick_name</w:t>
+      </w:r>
+      <w:proofErr w:type="spellEnd"/>
+      <w:r>
+        <w:rPr>
+          <w:b/>
+          <w:sz w:val="24"/>
+          <w:szCs w:val="24"/>
+        </w:rPr>
+        <w:t>”: “___”,</w:t>
+      </w:r>
+    </w:p>
+    <w:p>
+      <w:pPr>
+        <w:ind w:left="90" w:firstLineChars="200" w:firstLine="482"/>
+        <w:jc w:val="left"/>
+        <w:rPr>
+          <w:b/>
+          <w:sz w:val="24"/>
+          <w:szCs w:val="24"/>
+        </w:rPr>
+      </w:pPr>
+      <w:r>
+        <w:rPr>
+          <w:b/>
+          <w:sz w:val="24"/>
+          <w:szCs w:val="24"/>
+        </w:rPr>
+        <w:tab/>
+      </w:r>
+      <w:r>
+        <w:rPr>
+          <w:b/>
+          <w:sz w:val="24"/>
+          <w:szCs w:val="24"/>
+        </w:rPr>
+        <w:tab/>
+        <w:t>“</w:t>
+      </w:r>
+      <w:proofErr w:type="gramStart"/>
+      <w:r>
+        <w:rPr>
+          <w:b/>
+          <w:sz w:val="24"/>
+          <w:szCs w:val="24"/>
+        </w:rPr>
+        <w:t>signature</w:t>
+      </w:r>
+      <w:proofErr w:type="gramEnd"/>
+      <w:r>
+        <w:rPr>
+          <w:b/>
+          <w:sz w:val="24"/>
+          <w:szCs w:val="24"/>
+        </w:rPr>
+        <w:t>”: “___”,</w:t>
+      </w:r>
+    </w:p>
+    <w:p>
+      <w:pPr>
+        <w:ind w:left="90" w:firstLineChars="200" w:firstLine="482"/>
+        <w:jc w:val="left"/>
+        <w:rPr>
+          <w:b/>
+          <w:sz w:val="24"/>
+          <w:szCs w:val="24"/>
+        </w:rPr>
+      </w:pPr>
+      <w:r>
+        <w:rPr>
+          <w:b/>
+          <w:sz w:val="24"/>
+          <w:szCs w:val="24"/>
+        </w:rPr>
+        <w:t xml:space="preserve"> </w:t>
+      </w:r>
+      <w:r>
+        <w:rPr>
+          <w:b/>
+          <w:sz w:val="24"/>
+          <w:szCs w:val="24"/>
+        </w:rPr>
+        <w:tab/>
+      </w:r>
+      <w:r>
+        <w:rPr>
+          <w:b/>
+          <w:sz w:val="24"/>
+          <w:szCs w:val="24"/>
+        </w:rPr>
+        <w:tab/>
+        <w:t>“</w:t>
+      </w:r>
+      <w:proofErr w:type="gramStart"/>
+      <w:r>
+        <w:rPr>
+          <w:b/>
+          <w:sz w:val="24"/>
+          <w:szCs w:val="24"/>
+        </w:rPr>
+        <w:t>gender</w:t>
+      </w:r>
+      <w:proofErr w:type="gramEnd"/>
+      <w:r>
+        <w:rPr>
+          <w:b/>
+          <w:sz w:val="24"/>
+          <w:szCs w:val="24"/>
+        </w:rPr>
+        <w:t>”: “__”,</w:t>
+      </w:r>
+    </w:p>
+    <w:p>
+      <w:pPr>
+        <w:ind w:left="90" w:firstLineChars="200" w:firstLine="482"/>
+        <w:jc w:val="left"/>
+        <w:rPr>
+          <w:b/>
+          <w:sz w:val="24"/>
+          <w:szCs w:val="24"/>
+        </w:rPr>
+      </w:pPr>
+      <w:r>
+        <w:rPr>
+          <w:b/>
+          <w:sz w:val="24"/>
+          <w:szCs w:val="24"/>
+        </w:rPr>
+        <w:tab/>
+      </w:r>
+      <w:r>
+        <w:rPr>
+          <w:b/>
+          <w:sz w:val="24"/>
+          <w:szCs w:val="24"/>
+        </w:rPr>
+        <w:tab/>
+        <w:t>“</w:t>
+      </w:r>
+      <w:proofErr w:type="gramStart"/>
+      <w:r>
+        <w:rPr>
+          <w:b/>
+          <w:sz w:val="24"/>
+          <w:szCs w:val="24"/>
+        </w:rPr>
+        <w:t>avatar</w:t>
+      </w:r>
+      <w:proofErr w:type="gramEnd"/>
+      <w:r>
+        <w:rPr>
+          <w:b/>
+          <w:sz w:val="24"/>
+          <w:szCs w:val="24"/>
+        </w:rPr>
+        <w:t>”: “___”,</w:t>
+      </w:r>
+    </w:p>
+    <w:p>
+      <w:pPr>
+        <w:ind w:left="90" w:firstLineChars="200" w:firstLine="482"/>
+        <w:jc w:val="left"/>
+        <w:rPr>
+          <w:b/>
+          <w:sz w:val="24"/>
+          <w:szCs w:val="24"/>
+        </w:rPr>
+      </w:pPr>
+      <w:r>
+        <w:rPr>
+          <w:b/>
+          <w:sz w:val="24"/>
+          <w:szCs w:val="24"/>
+        </w:rPr>
+        <w:tab/>
+      </w:r>
+      <w:r>
+        <w:rPr>
+          <w:b/>
+          <w:sz w:val="24"/>
+          <w:szCs w:val="24"/>
+        </w:rPr>
+        <w:tab/>
+        <w:t>“</w:t>
+      </w:r>
+      <w:proofErr w:type="spellStart"/>
+      <w:r>
+        <w:rPr>
+          <w:b/>
+          <w:sz w:val="24"/>
+          <w:szCs w:val="24"/>
+        </w:rPr>
+        <w:t>sub_account</w:t>
+      </w:r>
+      <w:proofErr w:type="spellEnd"/>
+      <w:r>
+        <w:rPr>
+          <w:b/>
+          <w:sz w:val="24"/>
+          <w:szCs w:val="24"/>
+        </w:rPr>
+        <w:t>”: “___”</w:t>
+      </w:r>
+    </w:p>
+    <w:p>
+      <w:pPr>
+        <w:ind w:left="358" w:firstLineChars="200" w:firstLine="482"/>
+        <w:jc w:val="left"/>
+        <w:rPr>
+          <w:b/>
+          <w:sz w:val="24"/>
+          <w:szCs w:val="24"/>
+        </w:rPr>
+      </w:pPr>
+      <w:r>
+        <w:rPr>
+          <w:b/>
+          <w:sz w:val="24"/>
+          <w:szCs w:val="24"/>
+        </w:rPr>
+        <w:t>}</w:t>
+      </w:r>
+    </w:p>
+    <w:p>
+      <w:pPr>
+        <w:ind w:left="358" w:firstLineChars="200" w:firstLine="482"/>
+        <w:jc w:val="left"/>
+        <w:rPr>
+          <w:b/>
+          <w:sz w:val="24"/>
+          <w:szCs w:val="24"/>
+        </w:rPr>
+      </w:pPr>
+    </w:p>
+    <w:p>
+      <w:pPr>
+        <w:ind w:left="90" w:firstLineChars="200" w:firstLine="482"/>
+        <w:jc w:val="left"/>
+        <w:rPr>
+          <w:b/>
+          <w:sz w:val="24"/>
+          <w:szCs w:val="24"/>
+        </w:rPr>
+      </w:pPr>
+      <w:r>
+        <w:rPr>
+          <w:b/>
+          <w:sz w:val="24"/>
+          <w:szCs w:val="24"/>
+        </w:rPr>
+        <w:t>]</w:t>
+      </w:r>
+    </w:p>
+    <w:p>
+      <w:pPr>
+        <w:jc w:val="left"/>
+        <w:rPr>
+          <w:b/>
+          <w:sz w:val="24"/>
+          <w:szCs w:val="24"/>
+        </w:rPr>
+      </w:pPr>
+    </w:p>
+    <w:p>
+      <w:pPr>
+        <w:jc w:val="left"/>
+        <w:rPr>
+          <w:b/>
+          <w:color w:val="FF0000"/>
+          <w:sz w:val="24"/>
+          <w:szCs w:val="24"/>
+        </w:rPr>
+      </w:pPr>
+      <w:r>
+        <w:rPr>
+          <w:b/>
+          <w:color w:val="FF0000"/>
+          <w:sz w:val="24"/>
+          <w:szCs w:val="24"/>
+        </w:rPr>
+        <w:t>2.2</w:t>
+      </w:r>
+      <w:r>
+        <w:rPr>
+          <w:b/>
+          <w:color w:val="FF0000"/>
+          <w:sz w:val="24"/>
+          <w:szCs w:val="24"/>
+        </w:rPr>
+        <w:t>、</w:t>
+      </w:r>
+      <w:r>
+        <w:rPr>
+          <w:rFonts w:hint="eastAsia"/>
+          <w:b/>
+          <w:color w:val="FF0000"/>
+          <w:sz w:val="24"/>
+          <w:szCs w:val="24"/>
+        </w:rPr>
+        <w:t>查找好友：</w:t>
+      </w:r>
+    </w:p>
+    <w:p>
+      <w:pPr>
+        <w:jc w:val="left"/>
+        <w:rPr>
+          <w:b/>
+          <w:sz w:val="24"/>
+          <w:szCs w:val="24"/>
+        </w:rPr>
+      </w:pPr>
+      <w:r>
+        <w:rPr>
+          <w:b/>
+          <w:sz w:val="24"/>
+          <w:szCs w:val="24"/>
+        </w:rPr>
+        <w:tab/>
+      </w:r>
+      <w:r>
+        <w:rPr>
+          <w:b/>
+          <w:sz w:val="24"/>
+          <w:szCs w:val="24"/>
+        </w:rPr>
+        <w:t xml:space="preserve"> </w:t>
+      </w:r>
+      <w:r>
+        <w:rPr>
+          <w:b/>
+          <w:sz w:val="24"/>
+          <w:szCs w:val="24"/>
+        </w:rPr>
+        <w:t>请求方法：</w:t>
+      </w:r>
+      <w:r>
+        <w:rPr>
+          <w:rFonts w:hint="eastAsia"/>
+          <w:b/>
+          <w:sz w:val="24"/>
+          <w:szCs w:val="24"/>
+        </w:rPr>
+        <w:t xml:space="preserve"> POST</w:t>
+      </w:r>
+    </w:p>
+    <w:p>
+      <w:pPr>
+        <w:jc w:val="left"/>
+        <w:rPr>
+          <w:b/>
+          <w:sz w:val="24"/>
+          <w:szCs w:val="24"/>
+        </w:rPr>
+      </w:pPr>
+      <w:r>
+        <w:rPr>
+          <w:b/>
+          <w:sz w:val="24"/>
+          <w:szCs w:val="24"/>
+        </w:rPr>
+        <w:tab/>
+        <w:t xml:space="preserve"> URL</w:t>
+      </w:r>
+      <w:r>
+        <w:rPr>
+          <w:b/>
+          <w:sz w:val="24"/>
+          <w:szCs w:val="24"/>
+        </w:rPr>
+        <w:t>：</w:t>
+      </w:r>
+      <w:r>
+        <w:rPr>
+          <w:b/>
+          <w:sz w:val="24"/>
+          <w:szCs w:val="24"/>
+        </w:rPr>
+        <w:fldChar w:fldCharType="begin"/>
+      </w:r>
+      <w:r>
+        <w:rPr>
+          <w:b/>
+          <w:sz w:val="24"/>
+          <w:szCs w:val="24"/>
+        </w:rPr>
+        <w:instrText xml:space="preserve"> HYPERLINK "</w:instrText>
+      </w:r>
+      <w:r>
+        <w:rPr>
+          <w:b/>
+          <w:sz w:val="24"/>
+          <w:szCs w:val="24"/>
+        </w:rPr>
+        <w:instrText>http://120.27.40.13:8001/heartway/</w:instrText>
+      </w:r>
+      <w:r>
+        <w:rPr>
+          <w:rFonts w:hint="eastAsia"/>
+          <w:b/>
+          <w:sz w:val="24"/>
+          <w:szCs w:val="24"/>
+        </w:rPr>
+        <w:instrText>users/find</w:instrText>
+      </w:r>
+      <w:r>
+        <w:rPr>
+          <w:b/>
+          <w:sz w:val="24"/>
+          <w:szCs w:val="24"/>
+        </w:rPr>
+        <w:instrText xml:space="preserve">" </w:instrText>
+      </w:r>
+      <w:r>
+        <w:rPr>
+          <w:b/>
+          <w:sz w:val="24"/>
+          <w:szCs w:val="24"/>
+        </w:rPr>
+        <w:fldChar w:fldCharType="separate"/>
+      </w:r>
+      <w:r>
+        <w:rPr>
+          <w:rStyle w:val="a4"/>
+          <w:b/>
+          <w:sz w:val="24"/>
+          <w:szCs w:val="24"/>
+        </w:rPr>
+        <w:t>http://120.27.40.13:8001/heartway/</w:t>
+      </w:r>
+      <w:r>
+        <w:rPr>
+          <w:rStyle w:val="a4"/>
+          <w:rFonts w:hint="eastAsia"/>
+          <w:b/>
+          <w:sz w:val="24"/>
+          <w:szCs w:val="24"/>
+        </w:rPr>
+        <w:t>users/find</w:t>
+      </w:r>
+      <w:r>
+        <w:rPr>
+          <w:b/>
+          <w:sz w:val="24"/>
+          <w:szCs w:val="24"/>
+        </w:rPr>
+        <w:fldChar w:fldCharType="end"/>
+      </w:r>
+    </w:p>
+    <w:p>
+      <w:pPr>
+        <w:jc w:val="left"/>
+        <w:rPr>
+          <w:b/>
+          <w:sz w:val="24"/>
+          <w:szCs w:val="24"/>
+        </w:rPr>
+      </w:pPr>
+      <w:r>
+        <w:rPr>
+          <w:b/>
+          <w:sz w:val="24"/>
+          <w:szCs w:val="24"/>
+        </w:rPr>
+        <w:tab/>
+        <w:t xml:space="preserve"> </w:t>
+      </w:r>
+      <w:r>
+        <w:rPr>
+          <w:b/>
+          <w:sz w:val="24"/>
+          <w:szCs w:val="24"/>
+        </w:rPr>
+        <w:t>参数：</w:t>
+      </w:r>
+      <w:r>
+        <w:rPr>
+          <w:rFonts w:hint="eastAsia"/>
+          <w:b/>
+          <w:sz w:val="24"/>
+          <w:szCs w:val="24"/>
+        </w:rPr>
+        <w:t xml:space="preserve"> </w:t>
+      </w:r>
+      <w:proofErr w:type="spellStart"/>
+      <w:r>
+        <w:rPr>
+          <w:b/>
+          <w:sz w:val="24"/>
+          <w:szCs w:val="24"/>
+        </w:rPr>
+        <w:t>phone_number</w:t>
+      </w:r>
+      <w:proofErr w:type="spellEnd"/>
+      <w:r>
+        <w:rPr>
+          <w:rFonts w:hint="eastAsia"/>
+          <w:b/>
+          <w:sz w:val="24"/>
+          <w:szCs w:val="24"/>
+        </w:rPr>
+        <w:t xml:space="preserve">: </w:t>
+      </w:r>
+      <w:r>
+        <w:rPr>
+          <w:b/>
+          <w:sz w:val="24"/>
+          <w:szCs w:val="24"/>
+        </w:rPr>
+        <w:t>“</w:t>
+      </w:r>
+      <w:r>
+        <w:rPr>
+          <w:b/>
+          <w:sz w:val="24"/>
+          <w:szCs w:val="24"/>
+        </w:rPr>
+        <w:t>187*********</w:t>
+      </w:r>
+      <w:r>
+        <w:rPr>
+          <w:b/>
+          <w:sz w:val="24"/>
+          <w:szCs w:val="24"/>
+        </w:rPr>
+        <w:t>”</w:t>
+      </w:r>
+    </w:p>
+    <w:p>
+      <w:pPr>
+        <w:jc w:val="left"/>
+        <w:rPr>
+          <w:b/>
+          <w:sz w:val="24"/>
+          <w:szCs w:val="24"/>
+        </w:rPr>
+      </w:pPr>
+      <w:r>
+        <w:rPr>
+          <w:b/>
+          <w:sz w:val="24"/>
+          <w:szCs w:val="24"/>
+        </w:rPr>
+        <w:tab/>
+        <w:t xml:space="preserve"> </w:t>
+      </w:r>
+      <w:r>
+        <w:rPr>
+          <w:b/>
+          <w:sz w:val="24"/>
+          <w:szCs w:val="24"/>
+        </w:rPr>
+        <w:t>返回值：</w:t>
+      </w:r>
+      <w:r>
+        <w:rPr>
+          <w:rFonts w:hint="eastAsia"/>
+          <w:b/>
+          <w:sz w:val="24"/>
+          <w:szCs w:val="24"/>
+        </w:rPr>
+        <w:t xml:space="preserve"> </w:t>
+      </w:r>
+      <w:r>
+        <w:rPr>
+          <w:rFonts w:hint="eastAsia"/>
+          <w:b/>
+          <w:sz w:val="24"/>
+          <w:szCs w:val="24"/>
+        </w:rPr>
+        <w:t>请求出错时返回</w:t>
+      </w:r>
+      <w:r>
+        <w:rPr>
+          <w:rFonts w:hint="eastAsia"/>
+          <w:b/>
+          <w:sz w:val="24"/>
+          <w:szCs w:val="24"/>
+        </w:rPr>
+        <w:t>fail</w:t>
+      </w:r>
+      <w:r>
+        <w:rPr>
+          <w:rFonts w:hint="eastAsia"/>
+          <w:b/>
+          <w:sz w:val="24"/>
+          <w:szCs w:val="24"/>
+        </w:rPr>
+        <w:t>；成功时返回</w:t>
+      </w:r>
+      <w:proofErr w:type="spellStart"/>
+      <w:r>
+        <w:rPr>
+          <w:rFonts w:hint="eastAsia"/>
+          <w:b/>
+          <w:sz w:val="24"/>
+          <w:szCs w:val="24"/>
+        </w:rPr>
+        <w:t>json</w:t>
+      </w:r>
+      <w:proofErr w:type="spellEnd"/>
+      <w:r>
+        <w:rPr>
+          <w:rFonts w:hint="eastAsia"/>
+          <w:b/>
+          <w:sz w:val="24"/>
+          <w:szCs w:val="24"/>
+        </w:rPr>
+        <w:t>数组，格式如下：</w:t>
+      </w:r>
+    </w:p>
+    <w:p>
+      <w:pPr>
+        <w:ind w:left="90" w:firstLineChars="200" w:firstLine="482"/>
+        <w:jc w:val="left"/>
+        <w:rPr>
+          <w:b/>
+          <w:sz w:val="24"/>
+          <w:szCs w:val="24"/>
+        </w:rPr>
+      </w:pPr>
+      <w:r>
+        <w:rPr>
+          <w:b/>
+          <w:sz w:val="24"/>
+          <w:szCs w:val="24"/>
+        </w:rPr>
+        <w:t>[</w:t>
+      </w:r>
+    </w:p>
+    <w:p>
+      <w:pPr>
+        <w:ind w:left="90" w:firstLineChars="200" w:firstLine="482"/>
+        <w:jc w:val="left"/>
+        <w:rPr>
+          <w:b/>
+          <w:sz w:val="24"/>
+          <w:szCs w:val="24"/>
+        </w:rPr>
+      </w:pPr>
+      <w:r>
+        <w:rPr>
+          <w:b/>
+          <w:sz w:val="24"/>
+          <w:szCs w:val="24"/>
+        </w:rPr>
+        <w:tab/>
+      </w:r>
+      <w:bookmarkStart w:id="0" w:name="_GoBack"/>
+      <w:bookmarkEnd w:id="0"/>
+    </w:p>
+    <w:p>
+      <w:pPr>
+        <w:ind w:left="90" w:firstLineChars="200" w:firstLine="482"/>
+        <w:jc w:val="left"/>
+        <w:rPr>
+          <w:b/>
+          <w:sz w:val="24"/>
+          <w:szCs w:val="24"/>
+        </w:rPr>
+      </w:pPr>
+      <w:r>
+        <w:rPr>
+          <w:b/>
+          <w:sz w:val="24"/>
+          <w:szCs w:val="24"/>
+        </w:rPr>
+        <w:tab/>
+      </w:r>
+      <w:r>
+        <w:rPr>
+          <w:b/>
+          <w:sz w:val="24"/>
+          <w:szCs w:val="24"/>
+        </w:rPr>
+        <w:t>“</w:t>
+      </w:r>
+      <w:proofErr w:type="spellStart"/>
+      <w:r>
+        <w:rPr>
+          <w:b/>
+          <w:sz w:val="24"/>
+          <w:szCs w:val="24"/>
+        </w:rPr>
+        <w:t>nick_name</w:t>
+      </w:r>
+      <w:proofErr w:type="spellEnd"/>
+      <w:r>
+        <w:rPr>
+          <w:b/>
+          <w:sz w:val="24"/>
+          <w:szCs w:val="24"/>
+        </w:rPr>
+        <w:t>”: “___”,</w:t>
+      </w:r>
+    </w:p>
+    <w:p>
+      <w:pPr>
+        <w:ind w:left="90" w:firstLineChars="200" w:firstLine="482"/>
+        <w:jc w:val="left"/>
+        <w:rPr>
+          <w:b/>
+          <w:sz w:val="24"/>
+          <w:szCs w:val="24"/>
+        </w:rPr>
+      </w:pPr>
+      <w:r>
+        <w:rPr>
+          <w:b/>
+          <w:sz w:val="24"/>
+          <w:szCs w:val="24"/>
+        </w:rPr>
+        <w:tab/>
+        <w:t>“</w:t>
+      </w:r>
+      <w:proofErr w:type="gramStart"/>
+      <w:r>
+        <w:rPr>
+          <w:b/>
+          <w:sz w:val="24"/>
+          <w:szCs w:val="24"/>
+        </w:rPr>
+        <w:t>signature</w:t>
+      </w:r>
+      <w:proofErr w:type="gramEnd"/>
+      <w:r>
+        <w:rPr>
+          <w:b/>
+          <w:sz w:val="24"/>
+          <w:szCs w:val="24"/>
+        </w:rPr>
+        <w:t>”: “___”,</w:t>
+      </w:r>
+    </w:p>
+    <w:p>
+      <w:pPr>
+        <w:jc w:val="left"/>
+        <w:rPr>
+          <w:b/>
+          <w:sz w:val="24"/>
+          <w:szCs w:val="24"/>
+        </w:rPr>
+      </w:pPr>
+      <w:r>
+        <w:rPr>
+          <w:b/>
+          <w:sz w:val="24"/>
+          <w:szCs w:val="24"/>
+        </w:rPr>
+        <w:t xml:space="preserve"> </w:t>
+      </w:r>
+      <w:r>
+        <w:rPr>
+          <w:b/>
+          <w:sz w:val="24"/>
+          <w:szCs w:val="24"/>
+        </w:rPr>
+        <w:tab/>
+      </w:r>
+      <w:r>
+        <w:rPr>
+          <w:b/>
+          <w:sz w:val="24"/>
+          <w:szCs w:val="24"/>
+        </w:rPr>
+        <w:tab/>
+        <w:t>“</w:t>
+      </w:r>
+      <w:proofErr w:type="gramStart"/>
+      <w:r>
+        <w:rPr>
+          <w:b/>
+          <w:sz w:val="24"/>
+          <w:szCs w:val="24"/>
+        </w:rPr>
+        <w:t>gender</w:t>
+      </w:r>
+      <w:proofErr w:type="gramEnd"/>
+      <w:r>
+        <w:rPr>
+          <w:b/>
+          <w:sz w:val="24"/>
+          <w:szCs w:val="24"/>
+        </w:rPr>
+        <w:t>”: “__”,</w:t>
+      </w:r>
+    </w:p>
+    <w:p>
+      <w:pPr>
+        <w:jc w:val="left"/>
+        <w:rPr>
+          <w:b/>
+          <w:sz w:val="24"/>
+          <w:szCs w:val="24"/>
+        </w:rPr>
+      </w:pPr>
+      <w:r>
+        <w:rPr>
+          <w:b/>
+          <w:sz w:val="24"/>
+          <w:szCs w:val="24"/>
+        </w:rPr>
+        <w:tab/>
+      </w:r>
+      <w:r>
+        <w:rPr>
+          <w:b/>
+          <w:sz w:val="24"/>
+          <w:szCs w:val="24"/>
+        </w:rPr>
+        <w:tab/>
+        <w:t>“</w:t>
+      </w:r>
+      <w:proofErr w:type="gramStart"/>
+      <w:r>
+        <w:rPr>
+          <w:b/>
+          <w:sz w:val="24"/>
+          <w:szCs w:val="24"/>
+        </w:rPr>
+        <w:t>avatar</w:t>
+      </w:r>
+      <w:proofErr w:type="gramEnd"/>
+      <w:r>
+        <w:rPr>
+          <w:b/>
+          <w:sz w:val="24"/>
+          <w:szCs w:val="24"/>
+        </w:rPr>
+        <w:t>”: “___”,</w:t>
+      </w:r>
+    </w:p>
+    <w:p>
+      <w:pPr>
+        <w:jc w:val="left"/>
+        <w:rPr>
+          <w:rFonts w:hint="eastAsia"/>
+          <w:b/>
+          <w:sz w:val="24"/>
+          <w:szCs w:val="24"/>
+        </w:rPr>
+      </w:pPr>
+      <w:r>
+        <w:rPr>
+          <w:b/>
+          <w:sz w:val="24"/>
+          <w:szCs w:val="24"/>
+        </w:rPr>
+        <w:tab/>
+      </w:r>
+      <w:r>
+        <w:rPr>
+          <w:b/>
+          <w:sz w:val="24"/>
+          <w:szCs w:val="24"/>
+        </w:rPr>
+        <w:tab/>
+        <w:t>“</w:t>
+      </w:r>
+      <w:proofErr w:type="spellStart"/>
+      <w:r>
+        <w:rPr>
+          <w:b/>
+          <w:sz w:val="24"/>
+          <w:szCs w:val="24"/>
+        </w:rPr>
+        <w:t>sub_account</w:t>
+      </w:r>
+      <w:proofErr w:type="spellEnd"/>
+      <w:r>
+        <w:rPr>
+          <w:b/>
+          <w:sz w:val="24"/>
+          <w:szCs w:val="24"/>
+        </w:rPr>
+        <w:t>”: “___”</w:t>
+      </w:r>
+    </w:p>
+    <w:p>
+      <w:pPr>
+        <w:ind w:left="90" w:firstLineChars="200" w:firstLine="482"/>
+        <w:jc w:val="left"/>
+        <w:rPr>
+          <w:b/>
+          <w:sz w:val="24"/>
+          <w:szCs w:val="24"/>
+        </w:rPr>
+      </w:pPr>
+      <w:r>
+        <w:rPr>
+          <w:b/>
+          <w:sz w:val="24"/>
+          <w:szCs w:val="24"/>
+        </w:rPr>
+        <w:t>]</w:t>
+      </w:r>
+    </w:p>
+    <w:p>
+      <w:pPr>
+        <w:jc w:val="left"/>
+        <w:rPr>
+          <w:rFonts w:hint="eastAsia"/>
+          <w:b/>
+          <w:sz w:val="24"/>
+          <w:szCs w:val="24"/>
+        </w:rPr>
+      </w:pPr>
+    </w:p>
+    <w:p>
+      <w:pPr>
         <w:pStyle w:val="a3"/>
         <w:numPr>
           <w:ilvl w:val="0"/>
@@ -1274,7 +2727,6 @@
         <w:ind w:firstLineChars="0"/>
         <w:jc w:val="left"/>
         <w:rPr>
-          <w:rFonts w:hint="eastAsia"/>
           <w:b/>
           <w:sz w:val="24"/>
           <w:szCs w:val="24"/>
@@ -1289,13 +2741,7 @@
         <w:t>微博模块</w:t>
       </w:r>
     </w:p>
-    <w:p>
-      <w:pPr>
-        <w:rPr>
-          <w:rFonts w:hint="eastAsia"/>
-        </w:rPr>
-      </w:pPr>
-    </w:p>
+    <w:p/>
     <w:sectPr>
       <w:pgSz w:w="11906" w:h="16838"/>
       <w:pgMar w:top="1440" w:right="1800" w:bottom="1440" w:left="1800" w:header="851" w:footer="992" w:gutter="0"/>
@@ -2150,6 +3596,7 @@
   <w:style w:type="character" w:default="1" w:styleId="a0">
     <w:name w:val="Default Paragraph Font"/>
     <w:uiPriority w:val="1"/>
+    <w:semiHidden/>
     <w:unhideWhenUsed/>
   </w:style>
   <w:style w:type="table" w:default="1" w:styleId="a1">

</xml_diff>

<commit_message>
add the add user module
</commit_message>
<xml_diff>
--- a/app/document/服务端接口文档.docx
+++ b/app/document/服务端接口文档.docx
@@ -2433,8 +2433,6 @@
         </w:rPr>
         <w:tab/>
       </w:r>
-      <w:bookmarkStart w:id="0" w:name="_GoBack"/>
-      <w:bookmarkEnd w:id="0"/>
     </w:p>
     <w:p>
       <w:pPr>
@@ -2621,7 +2619,6 @@
       <w:pPr>
         <w:jc w:val="left"/>
         <w:rPr>
-          <w:rFonts w:hint="eastAsia"/>
           <w:b/>
           <w:sz w:val="24"/>
           <w:szCs w:val="24"/>
@@ -2684,9 +2681,308 @@
     </w:p>
     <w:p>
       <w:pPr>
-        <w:jc w:val="left"/>
-        <w:rPr>
-          <w:rFonts w:hint="eastAsia"/>
+        <w:ind w:left="90" w:firstLineChars="200" w:firstLine="482"/>
+        <w:jc w:val="left"/>
+        <w:rPr>
+          <w:b/>
+          <w:sz w:val="24"/>
+          <w:szCs w:val="24"/>
+        </w:rPr>
+      </w:pPr>
+    </w:p>
+    <w:p>
+      <w:pPr>
+        <w:jc w:val="left"/>
+        <w:rPr>
+          <w:rFonts w:hint="eastAsia"/>
+          <w:b/>
+          <w:color w:val="FF0000"/>
+          <w:sz w:val="24"/>
+          <w:szCs w:val="24"/>
+        </w:rPr>
+      </w:pPr>
+      <w:r>
+        <w:rPr>
+          <w:rFonts w:hint="eastAsia"/>
+          <w:b/>
+          <w:color w:val="FF0000"/>
+          <w:sz w:val="24"/>
+          <w:szCs w:val="24"/>
+        </w:rPr>
+        <w:t>2.3</w:t>
+      </w:r>
+      <w:r>
+        <w:rPr>
+          <w:rFonts w:hint="eastAsia"/>
+          <w:b/>
+          <w:color w:val="FF0000"/>
+          <w:sz w:val="24"/>
+          <w:szCs w:val="24"/>
+        </w:rPr>
+        <w:t>、添加好友：</w:t>
+      </w:r>
+    </w:p>
+    <w:p>
+      <w:pPr>
+        <w:jc w:val="left"/>
+        <w:rPr>
+          <w:b/>
+          <w:sz w:val="24"/>
+          <w:szCs w:val="24"/>
+        </w:rPr>
+      </w:pPr>
+      <w:r>
+        <w:rPr>
+          <w:b/>
+          <w:sz w:val="24"/>
+          <w:szCs w:val="24"/>
+        </w:rPr>
+        <w:tab/>
+      </w:r>
+      <w:r>
+        <w:rPr>
+          <w:b/>
+          <w:sz w:val="24"/>
+          <w:szCs w:val="24"/>
+        </w:rPr>
+        <w:t xml:space="preserve"> </w:t>
+      </w:r>
+      <w:r>
+        <w:rPr>
+          <w:b/>
+          <w:sz w:val="24"/>
+          <w:szCs w:val="24"/>
+        </w:rPr>
+        <w:t>请求方法：</w:t>
+      </w:r>
+      <w:r>
+        <w:rPr>
+          <w:rFonts w:hint="eastAsia"/>
+          <w:b/>
+          <w:sz w:val="24"/>
+          <w:szCs w:val="24"/>
+        </w:rPr>
+        <w:t xml:space="preserve"> POST</w:t>
+      </w:r>
+    </w:p>
+    <w:p>
+      <w:pPr>
+        <w:jc w:val="left"/>
+        <w:rPr>
+          <w:rFonts w:hint="eastAsia"/>
+          <w:b/>
+          <w:sz w:val="24"/>
+          <w:szCs w:val="24"/>
+        </w:rPr>
+      </w:pPr>
+      <w:r>
+        <w:rPr>
+          <w:b/>
+          <w:sz w:val="24"/>
+          <w:szCs w:val="24"/>
+        </w:rPr>
+        <w:lastRenderedPageBreak/>
+        <w:tab/>
+        <w:t xml:space="preserve"> URL</w:t>
+      </w:r>
+      <w:r>
+        <w:rPr>
+          <w:b/>
+          <w:sz w:val="24"/>
+          <w:szCs w:val="24"/>
+        </w:rPr>
+        <w:t>：</w:t>
+      </w:r>
+      <w:r>
+        <w:rPr>
+          <w:b/>
+          <w:sz w:val="24"/>
+          <w:szCs w:val="24"/>
+        </w:rPr>
+        <w:t>http://120.27.40.13:8001/heartway/</w:t>
+      </w:r>
+      <w:r>
+        <w:rPr>
+          <w:rFonts w:hint="eastAsia"/>
+          <w:b/>
+          <w:sz w:val="24"/>
+          <w:szCs w:val="24"/>
+        </w:rPr>
+        <w:t>users/add</w:t>
+      </w:r>
+    </w:p>
+    <w:p>
+      <w:pPr>
+        <w:jc w:val="left"/>
+        <w:rPr>
+          <w:b/>
+          <w:sz w:val="24"/>
+          <w:szCs w:val="24"/>
+        </w:rPr>
+      </w:pPr>
+      <w:r>
+        <w:rPr>
+          <w:b/>
+          <w:sz w:val="24"/>
+          <w:szCs w:val="24"/>
+        </w:rPr>
+        <w:tab/>
+        <w:t xml:space="preserve"> </w:t>
+      </w:r>
+      <w:r>
+        <w:rPr>
+          <w:b/>
+          <w:sz w:val="24"/>
+          <w:szCs w:val="24"/>
+        </w:rPr>
+        <w:t>参数：</w:t>
+      </w:r>
+      <w:r>
+        <w:rPr>
+          <w:rFonts w:hint="eastAsia"/>
+          <w:b/>
+          <w:sz w:val="24"/>
+          <w:szCs w:val="24"/>
+        </w:rPr>
+        <w:t xml:space="preserve"> </w:t>
+      </w:r>
+      <w:proofErr w:type="spellStart"/>
+      <w:r>
+        <w:rPr>
+          <w:b/>
+          <w:sz w:val="24"/>
+          <w:szCs w:val="24"/>
+        </w:rPr>
+        <w:t>my_</w:t>
+      </w:r>
+      <w:r>
+        <w:rPr>
+          <w:b/>
+          <w:sz w:val="24"/>
+          <w:szCs w:val="24"/>
+        </w:rPr>
+        <w:t>phone_number</w:t>
+      </w:r>
+      <w:proofErr w:type="spellEnd"/>
+      <w:r>
+        <w:rPr>
+          <w:rFonts w:hint="eastAsia"/>
+          <w:b/>
+          <w:sz w:val="24"/>
+          <w:szCs w:val="24"/>
+        </w:rPr>
+        <w:t xml:space="preserve">: </w:t>
+      </w:r>
+      <w:r>
+        <w:rPr>
+          <w:b/>
+          <w:sz w:val="24"/>
+          <w:szCs w:val="24"/>
+        </w:rPr>
+        <w:t>“187*********”</w:t>
+      </w:r>
+      <w:r>
+        <w:rPr>
+          <w:b/>
+          <w:sz w:val="24"/>
+          <w:szCs w:val="24"/>
+        </w:rPr>
+        <w:t xml:space="preserve">; </w:t>
+      </w:r>
+      <w:proofErr w:type="spellStart"/>
+      <w:r>
+        <w:rPr>
+          <w:b/>
+          <w:sz w:val="24"/>
+          <w:szCs w:val="24"/>
+        </w:rPr>
+        <w:t>your_phone_number</w:t>
+      </w:r>
+      <w:proofErr w:type="spellEnd"/>
+      <w:r>
+        <w:rPr>
+          <w:b/>
+          <w:sz w:val="24"/>
+          <w:szCs w:val="24"/>
+        </w:rPr>
+        <w:t>: “___”</w:t>
+      </w:r>
+    </w:p>
+    <w:p>
+      <w:pPr>
+        <w:jc w:val="left"/>
+        <w:rPr>
+          <w:b/>
+          <w:sz w:val="24"/>
+          <w:szCs w:val="24"/>
+        </w:rPr>
+      </w:pPr>
+      <w:r>
+        <w:rPr>
+          <w:b/>
+          <w:sz w:val="24"/>
+          <w:szCs w:val="24"/>
+        </w:rPr>
+        <w:tab/>
+        <w:t xml:space="preserve"> </w:t>
+      </w:r>
+      <w:r>
+        <w:rPr>
+          <w:b/>
+          <w:sz w:val="24"/>
+          <w:szCs w:val="24"/>
+        </w:rPr>
+        <w:t>返回值：</w:t>
+      </w:r>
+      <w:r>
+        <w:rPr>
+          <w:rFonts w:hint="eastAsia"/>
+          <w:b/>
+          <w:sz w:val="24"/>
+          <w:szCs w:val="24"/>
+        </w:rPr>
+        <w:t xml:space="preserve"> </w:t>
+      </w:r>
+      <w:r>
+        <w:rPr>
+          <w:rFonts w:hint="eastAsia"/>
+          <w:b/>
+          <w:sz w:val="24"/>
+          <w:szCs w:val="24"/>
+        </w:rPr>
+        <w:t>请求出错时返回</w:t>
+      </w:r>
+      <w:r>
+        <w:rPr>
+          <w:rFonts w:hint="eastAsia"/>
+          <w:b/>
+          <w:sz w:val="24"/>
+          <w:szCs w:val="24"/>
+        </w:rPr>
+        <w:t>fail</w:t>
+      </w:r>
+      <w:r>
+        <w:rPr>
+          <w:rFonts w:hint="eastAsia"/>
+          <w:b/>
+          <w:sz w:val="24"/>
+          <w:szCs w:val="24"/>
+        </w:rPr>
+        <w:t>；成功时返回</w:t>
+      </w:r>
+      <w:r>
+        <w:rPr>
+          <w:b/>
+          <w:sz w:val="24"/>
+          <w:szCs w:val="24"/>
+        </w:rPr>
+        <w:t>success</w:t>
+      </w:r>
+    </w:p>
+    <w:p>
+      <w:pPr>
+        <w:jc w:val="left"/>
+        <w:rPr>
           <w:b/>
           <w:sz w:val="24"/>
           <w:szCs w:val="24"/>
@@ -2740,6 +3036,8 @@
         </w:rPr>
         <w:t>微博模块</w:t>
       </w:r>
+      <w:bookmarkStart w:id="0" w:name="_GoBack"/>
+      <w:bookmarkEnd w:id="0"/>
     </w:p>
     <w:p/>
     <w:sectPr>

</xml_diff>

<commit_message>
fix add friends some bug
</commit_message>
<xml_diff>
--- a/app/document/服务端接口文档.docx
+++ b/app/document/服务端接口文档.docx
@@ -180,7 +180,7 @@
           <w:sz w:val="24"/>
           <w:szCs w:val="24"/>
         </w:rPr>
-        <w:instrText>http://120.27.40.13:8001/public/index.php/heartway/</w:instrText>
+        <w:instrText>http://120.27.40.13:8001/heartway/public/index.php /</w:instrText>
       </w:r>
       <w:r>
         <w:rPr>
@@ -214,7 +214,7 @@
           <w:sz w:val="24"/>
           <w:szCs w:val="24"/>
         </w:rPr>
-        <w:t>http://120.27.40.13:8001/public/index.php/heartway/</w:t>
+        <w:t>http://120.27.40.13:8001/heartway/public/index.php/</w:t>
       </w:r>
       <w:r>
         <w:rPr>
@@ -422,12 +422,52 @@
         <w:t>：</w:t>
       </w:r>
       <w:r>
+        <w:rPr>
+          <w:b/>
+          <w:sz w:val="24"/>
+          <w:szCs w:val="24"/>
+        </w:rPr>
         <w:fldChar w:fldCharType="begin"/>
       </w:r>
       <w:r>
-        <w:instrText xml:space="preserve"> HYPERLINK "http://120.27.40.13:8001/heartway/register/register" </w:instrText>
-      </w:r>
-      <w:r>
+        <w:rPr>
+          <w:b/>
+          <w:sz w:val="24"/>
+          <w:szCs w:val="24"/>
+        </w:rPr>
+        <w:instrText xml:space="preserve"> HYPERLINK "</w:instrText>
+      </w:r>
+      <w:r>
+        <w:rPr>
+          <w:b/>
+          <w:sz w:val="24"/>
+          <w:szCs w:val="24"/>
+        </w:rPr>
+        <w:instrText>http://120.27.40.13:8001/heartway /public/index.php /</w:instrText>
+      </w:r>
+      <w:r>
+        <w:rPr>
+          <w:rFonts w:hint="eastAsia"/>
+          <w:b/>
+          <w:sz w:val="24"/>
+          <w:szCs w:val="24"/>
+        </w:rPr>
+        <w:instrText>register/register</w:instrText>
+      </w:r>
+      <w:r>
+        <w:rPr>
+          <w:b/>
+          <w:sz w:val="24"/>
+          <w:szCs w:val="24"/>
+        </w:rPr>
+        <w:instrText xml:space="preserve">" </w:instrText>
+      </w:r>
+      <w:r>
+        <w:rPr>
+          <w:b/>
+          <w:sz w:val="24"/>
+          <w:szCs w:val="24"/>
+        </w:rPr>
         <w:fldChar w:fldCharType="separate"/>
       </w:r>
       <w:r>
@@ -437,32 +477,11 @@
           <w:sz w:val="24"/>
           <w:szCs w:val="24"/>
         </w:rPr>
-        <w:t>http://120.27.40.13:8001/</w:t>
-      </w:r>
-      <w:r>
-        <w:t xml:space="preserve"> </w:t>
+        <w:t>http://120.27.40.13:8001/heartway/public/index.php/</w:t>
       </w:r>
       <w:r>
         <w:rPr>
           <w:rStyle w:val="a4"/>
-          <w:b/>
-          <w:sz w:val="24"/>
-          <w:szCs w:val="24"/>
-        </w:rPr>
-        <w:t>public/index.php/</w:t>
-      </w:r>
-      <w:r>
-        <w:rPr>
-          <w:rStyle w:val="a4"/>
-          <w:b/>
-          <w:sz w:val="24"/>
-          <w:szCs w:val="24"/>
-        </w:rPr>
-        <w:t>heartway/</w:t>
-      </w:r>
-      <w:r>
-        <w:rPr>
-          <w:rStyle w:val="a4"/>
           <w:rFonts w:hint="eastAsia"/>
           <w:b/>
           <w:sz w:val="24"/>
@@ -472,7 +491,6 @@
       </w:r>
       <w:r>
         <w:rPr>
-          <w:rStyle w:val="a4"/>
           <w:b/>
           <w:sz w:val="24"/>
           <w:szCs w:val="24"/>
@@ -723,7 +741,7 @@
           <w:sz w:val="24"/>
           <w:szCs w:val="24"/>
         </w:rPr>
-        <w:instrText>http://120.27.40.13:8001/public/index.php/heartway/</w:instrText>
+        <w:instrText>http://120.27.40.13:8001/heartway /public/index.php/</w:instrText>
       </w:r>
       <w:r>
         <w:rPr>
@@ -757,7 +775,7 @@
           <w:sz w:val="24"/>
           <w:szCs w:val="24"/>
         </w:rPr>
-        <w:t>http://120.27.40.13:8001/public/index.php/heartway/</w:t>
+        <w:t>http://120.27.40.13:8001/heartway/public/index.php/</w:t>
       </w:r>
       <w:r>
         <w:rPr>
@@ -1345,15 +1363,31 @@
           <w:sz w:val="24"/>
           <w:szCs w:val="24"/>
         </w:rPr>
-        <w:t>public/index.php/</w:t>
-      </w:r>
-      <w:r>
-        <w:rPr>
-          <w:b/>
-          <w:sz w:val="24"/>
-          <w:szCs w:val="24"/>
-        </w:rPr>
-        <w:t>heartway/</w:t>
+        <w:t>heartway</w:t>
+      </w:r>
+      <w:r>
+        <w:rPr>
+          <w:b/>
+          <w:sz w:val="24"/>
+          <w:szCs w:val="24"/>
+        </w:rPr>
+        <w:t>/</w:t>
+      </w:r>
+      <w:r>
+        <w:rPr>
+          <w:b/>
+          <w:sz w:val="24"/>
+          <w:szCs w:val="24"/>
+        </w:rPr>
+        <w:t>public/index.php</w:t>
+      </w:r>
+      <w:r>
+        <w:rPr>
+          <w:b/>
+          <w:sz w:val="24"/>
+          <w:szCs w:val="24"/>
+        </w:rPr>
+        <w:t>/</w:t>
       </w:r>
       <w:r>
         <w:rPr>
@@ -1668,7 +1702,7 @@
           <w:sz w:val="24"/>
           <w:szCs w:val="24"/>
         </w:rPr>
-        <w:instrText>http://120.27.40.13:8001/public/index.php/heartway/</w:instrText>
+        <w:instrText>http://120.27.40.13:8001/heartway/public/index.php/</w:instrText>
       </w:r>
       <w:r>
         <w:rPr>
@@ -1702,7 +1736,7 @@
           <w:sz w:val="24"/>
           <w:szCs w:val="24"/>
         </w:rPr>
-        <w:t>http://120.27.40.13:8001/public/index.php/heartway/</w:t>
+        <w:t>http://120.27.40.13:8001/heartway/public/index.php/</w:t>
       </w:r>
       <w:r>
         <w:rPr>
@@ -2631,7 +2665,7 @@
           <w:sz w:val="24"/>
           <w:szCs w:val="24"/>
         </w:rPr>
-        <w:instrText>http://120.27.40.13:8001/public/index.php/heartway/</w:instrText>
+        <w:instrText>http://120.27.40.13:8001/heartway/public/index.php/</w:instrText>
       </w:r>
       <w:r>
         <w:rPr>
@@ -2665,7 +2699,7 @@
           <w:sz w:val="24"/>
           <w:szCs w:val="24"/>
         </w:rPr>
-        <w:t>http://120.27.40.13:8001/public/index.php/heartway/</w:t>
+        <w:t>http://120.27.40.13:8001/heartway/public/index.php/</w:t>
       </w:r>
       <w:r>
         <w:rPr>
@@ -3249,23 +3283,47 @@
           <w:sz w:val="24"/>
           <w:szCs w:val="24"/>
         </w:rPr>
-        <w:t>http://120.27.40.13:8001/</w:t>
-      </w:r>
-      <w:r>
-        <w:rPr>
-          <w:b/>
-          <w:sz w:val="24"/>
-          <w:szCs w:val="24"/>
-        </w:rPr>
-        <w:t>public/index.php/</w:t>
-      </w:r>
-      <w:r>
-        <w:rPr>
-          <w:b/>
-          <w:sz w:val="24"/>
-          <w:szCs w:val="24"/>
-        </w:rPr>
-        <w:t>heartway/</w:t>
+        <w:t>http://120.27.40.13:8001</w:t>
+      </w:r>
+      <w:r>
+        <w:rPr>
+          <w:b/>
+          <w:sz w:val="24"/>
+          <w:szCs w:val="24"/>
+        </w:rPr>
+        <w:t>/</w:t>
+      </w:r>
+      <w:r>
+        <w:rPr>
+          <w:b/>
+          <w:sz w:val="24"/>
+          <w:szCs w:val="24"/>
+        </w:rPr>
+        <w:t>heartway</w:t>
+      </w:r>
+      <w:r>
+        <w:rPr>
+          <w:b/>
+          <w:sz w:val="24"/>
+          <w:szCs w:val="24"/>
+        </w:rPr>
+        <w:t>/</w:t>
+      </w:r>
+      <w:r>
+        <w:rPr>
+          <w:b/>
+          <w:sz w:val="24"/>
+          <w:szCs w:val="24"/>
+        </w:rPr>
+        <w:t>public/index.php</w:t>
+      </w:r>
+      <w:r>
+        <w:rPr>
+          <w:b/>
+          <w:sz w:val="24"/>
+          <w:szCs w:val="24"/>
+        </w:rPr>
+        <w:t>/</w:t>
       </w:r>
       <w:r>
         <w:rPr>
@@ -3609,145 +3667,169 @@
           <w:sz w:val="24"/>
           <w:szCs w:val="24"/>
         </w:rPr>
-        <w:t>http://120.27.40.13:8001/</w:t>
-      </w:r>
-      <w:r>
-        <w:rPr>
-          <w:b/>
-          <w:sz w:val="24"/>
-          <w:szCs w:val="24"/>
-        </w:rPr>
-        <w:t>public/index.php/</w:t>
-      </w:r>
-      <w:r>
-        <w:rPr>
-          <w:b/>
-          <w:sz w:val="24"/>
-          <w:szCs w:val="24"/>
-        </w:rPr>
-        <w:t>heartway/</w:t>
-      </w:r>
-      <w:r>
-        <w:rPr>
-          <w:rFonts w:hint="eastAsia"/>
-          <w:b/>
-          <w:sz w:val="24"/>
-          <w:szCs w:val="24"/>
-        </w:rPr>
-        <w:t>users/</w:t>
-      </w:r>
-      <w:r>
-        <w:rPr>
-          <w:rFonts w:hint="eastAsia"/>
-          <w:b/>
-          <w:sz w:val="24"/>
-          <w:szCs w:val="24"/>
-        </w:rPr>
-        <w:t>deletefriend</w:t>
-      </w:r>
-    </w:p>
-    <w:p>
-      <w:pPr>
-        <w:jc w:val="left"/>
-        <w:rPr>
-          <w:b/>
-          <w:sz w:val="24"/>
-          <w:szCs w:val="24"/>
-        </w:rPr>
-      </w:pPr>
-      <w:r>
-        <w:rPr>
-          <w:b/>
-          <w:sz w:val="24"/>
-          <w:szCs w:val="24"/>
-        </w:rPr>
-        <w:tab/>
-        <w:t xml:space="preserve"> </w:t>
-      </w:r>
-      <w:r>
-        <w:rPr>
-          <w:b/>
-          <w:sz w:val="24"/>
-          <w:szCs w:val="24"/>
-        </w:rPr>
-        <w:t>参数：</w:t>
-      </w:r>
-      <w:r>
-        <w:rPr>
-          <w:rFonts w:hint="eastAsia"/>
-          <w:b/>
-          <w:sz w:val="24"/>
-          <w:szCs w:val="24"/>
-        </w:rPr>
-        <w:t xml:space="preserve"> </w:t>
-      </w:r>
-      <w:r>
-        <w:rPr>
-          <w:b/>
-          <w:sz w:val="24"/>
-          <w:szCs w:val="24"/>
-        </w:rPr>
-        <w:t>my_</w:t>
-      </w:r>
-      <w:r>
-        <w:rPr>
-          <w:b/>
-          <w:sz w:val="24"/>
-          <w:szCs w:val="24"/>
-        </w:rPr>
-        <w:t xml:space="preserve"> </w:t>
-      </w:r>
-      <w:r>
-        <w:rPr>
-          <w:b/>
-          <w:sz w:val="24"/>
-          <w:szCs w:val="24"/>
-        </w:rPr>
-        <w:t>username</w:t>
-      </w:r>
-      <w:r>
-        <w:rPr>
-          <w:rFonts w:hint="eastAsia"/>
-          <w:b/>
-          <w:sz w:val="24"/>
-          <w:szCs w:val="24"/>
-        </w:rPr>
-        <w:t xml:space="preserve">: </w:t>
-      </w:r>
-      <w:r>
-        <w:rPr>
-          <w:b/>
-          <w:sz w:val="24"/>
-          <w:szCs w:val="24"/>
-        </w:rPr>
-        <w:t>“187*********”; your_</w:t>
-      </w:r>
-      <w:r>
-        <w:rPr>
-          <w:b/>
-          <w:sz w:val="24"/>
-          <w:szCs w:val="24"/>
-        </w:rPr>
-        <w:t xml:space="preserve"> </w:t>
-      </w:r>
-      <w:r>
-        <w:rPr>
-          <w:b/>
-          <w:sz w:val="24"/>
-          <w:szCs w:val="24"/>
-        </w:rPr>
-        <w:t>username</w:t>
-      </w:r>
-      <w:r>
-        <w:rPr>
-          <w:b/>
-          <w:sz w:val="24"/>
-          <w:szCs w:val="24"/>
-        </w:rPr>
-        <w:t>: “___”</w:t>
+        <w:t>http://120.27.40.13:8001</w:t>
+      </w:r>
+      <w:r>
+        <w:rPr>
+          <w:b/>
+          <w:sz w:val="24"/>
+          <w:szCs w:val="24"/>
+        </w:rPr>
+        <w:t>/</w:t>
+      </w:r>
+      <w:r>
+        <w:rPr>
+          <w:b/>
+          <w:sz w:val="24"/>
+          <w:szCs w:val="24"/>
+        </w:rPr>
+        <w:t>heartway</w:t>
+      </w:r>
+      <w:r>
+        <w:rPr>
+          <w:b/>
+          <w:sz w:val="24"/>
+          <w:szCs w:val="24"/>
+        </w:rPr>
+        <w:t>/</w:t>
+      </w:r>
+      <w:r>
+        <w:rPr>
+          <w:b/>
+          <w:sz w:val="24"/>
+          <w:szCs w:val="24"/>
+        </w:rPr>
+        <w:t>public/index.php</w:t>
       </w:r>
       <w:bookmarkStart w:id="0" w:name="_GoBack"/>
       <w:bookmarkEnd w:id="0"/>
+      <w:r>
+        <w:rPr>
+          <w:b/>
+          <w:sz w:val="24"/>
+          <w:szCs w:val="24"/>
+        </w:rPr>
+        <w:t>/</w:t>
+      </w:r>
+      <w:r>
+        <w:rPr>
+          <w:rFonts w:hint="eastAsia"/>
+          <w:b/>
+          <w:sz w:val="24"/>
+          <w:szCs w:val="24"/>
+        </w:rPr>
+        <w:t>users/</w:t>
+      </w:r>
+      <w:r>
+        <w:rPr>
+          <w:rFonts w:hint="eastAsia"/>
+          <w:b/>
+          <w:sz w:val="24"/>
+          <w:szCs w:val="24"/>
+        </w:rPr>
+        <w:t>deletefriend</w:t>
+      </w:r>
+    </w:p>
+    <w:p>
+      <w:pPr>
+        <w:jc w:val="left"/>
+        <w:rPr>
+          <w:b/>
+          <w:sz w:val="24"/>
+          <w:szCs w:val="24"/>
+        </w:rPr>
+      </w:pPr>
+      <w:r>
+        <w:rPr>
+          <w:b/>
+          <w:sz w:val="24"/>
+          <w:szCs w:val="24"/>
+        </w:rPr>
+        <w:tab/>
+        <w:t xml:space="preserve"> </w:t>
+      </w:r>
+      <w:r>
+        <w:rPr>
+          <w:b/>
+          <w:sz w:val="24"/>
+          <w:szCs w:val="24"/>
+        </w:rPr>
+        <w:t>参数：</w:t>
+      </w:r>
+      <w:r>
+        <w:rPr>
+          <w:rFonts w:hint="eastAsia"/>
+          <w:b/>
+          <w:sz w:val="24"/>
+          <w:szCs w:val="24"/>
+        </w:rPr>
+        <w:t xml:space="preserve"> </w:t>
+      </w:r>
+      <w:r>
+        <w:rPr>
+          <w:b/>
+          <w:sz w:val="24"/>
+          <w:szCs w:val="24"/>
+        </w:rPr>
+        <w:t>my_</w:t>
+      </w:r>
+      <w:r>
+        <w:rPr>
+          <w:b/>
+          <w:sz w:val="24"/>
+          <w:szCs w:val="24"/>
+        </w:rPr>
+        <w:t xml:space="preserve"> </w:t>
+      </w:r>
+      <w:r>
+        <w:rPr>
+          <w:b/>
+          <w:sz w:val="24"/>
+          <w:szCs w:val="24"/>
+        </w:rPr>
+        <w:t>username</w:t>
+      </w:r>
+      <w:r>
+        <w:rPr>
+          <w:rFonts w:hint="eastAsia"/>
+          <w:b/>
+          <w:sz w:val="24"/>
+          <w:szCs w:val="24"/>
+        </w:rPr>
+        <w:t xml:space="preserve">: </w:t>
+      </w:r>
+      <w:r>
+        <w:rPr>
+          <w:b/>
+          <w:sz w:val="24"/>
+          <w:szCs w:val="24"/>
+        </w:rPr>
+        <w:t>“187*********”; your_</w:t>
+      </w:r>
+      <w:r>
+        <w:rPr>
+          <w:b/>
+          <w:sz w:val="24"/>
+          <w:szCs w:val="24"/>
+        </w:rPr>
+        <w:t xml:space="preserve"> </w:t>
+      </w:r>
+      <w:r>
+        <w:rPr>
+          <w:b/>
+          <w:sz w:val="24"/>
+          <w:szCs w:val="24"/>
+        </w:rPr>
+        <w:t>username</w:t>
+      </w:r>
+      <w:r>
+        <w:rPr>
+          <w:b/>
+          <w:sz w:val="24"/>
+          <w:szCs w:val="24"/>
+        </w:rPr>
+        <w:t>: “___”</w:t>
+      </w:r>
     </w:p>
     <w:p>
       <w:pPr>
@@ -4753,7 +4835,6 @@
   <w:style w:type="character" w:default="1" w:styleId="a0">
     <w:name w:val="Default Paragraph Font"/>
     <w:uiPriority w:val="1"/>
-    <w:semiHidden/>
     <w:unhideWhenUsed/>
   </w:style>
   <w:style w:type="table" w:default="1" w:styleId="a1">

</xml_diff>

<commit_message>
add the ranking list module
</commit_message>
<xml_diff>
--- a/app/document/服务端接口文档.docx
+++ b/app/document/服务端接口文档.docx
@@ -437,7 +437,6 @@
         <w:ind w:left="720" w:firstLineChars="0" w:firstLine="0"/>
         <w:jc w:val="left"/>
         <w:rPr>
-          <w:rFonts w:hint="eastAsia"/>
           <w:b/>
           <w:sz w:val="24"/>
           <w:szCs w:val="24"/>
@@ -1586,17 +1585,7 @@
           <w:sz w:val="24"/>
           <w:szCs w:val="24"/>
         </w:rPr>
-        <w:t>signature: “----</w:t>
-      </w:r>
-      <w:bookmarkStart w:id="0" w:name="_GoBack"/>
-      <w:bookmarkEnd w:id="0"/>
-      <w:r>
-        <w:rPr>
-          <w:b/>
-          <w:sz w:val="24"/>
-          <w:szCs w:val="24"/>
-        </w:rPr>
-        <w:t>”</w:t>
+        <w:t>signature: “----”</w:t>
       </w:r>
       <w:r>
         <w:rPr>
@@ -4607,6 +4596,2367 @@
       </w:r>
     </w:p>
     <w:p/>
+    <w:p>
+      <w:pPr>
+        <w:pStyle w:val="a3"/>
+        <w:numPr>
+          <w:ilvl w:val="0"/>
+          <w:numId w:val="1"/>
+        </w:numPr>
+        <w:ind w:firstLineChars="0"/>
+        <w:jc w:val="left"/>
+        <w:rPr>
+          <w:b/>
+          <w:sz w:val="24"/>
+          <w:szCs w:val="24"/>
+        </w:rPr>
+      </w:pPr>
+      <w:r>
+        <w:rPr>
+          <w:rFonts w:hint="eastAsia"/>
+          <w:b/>
+          <w:sz w:val="24"/>
+          <w:szCs w:val="24"/>
+        </w:rPr>
+        <w:t>排行榜模块</w:t>
+      </w:r>
+    </w:p>
+    <w:p>
+      <w:pPr>
+        <w:jc w:val="left"/>
+        <w:rPr>
+          <w:b/>
+          <w:color w:val="FF0000"/>
+          <w:sz w:val="24"/>
+          <w:szCs w:val="24"/>
+        </w:rPr>
+      </w:pPr>
+      <w:r>
+        <w:rPr>
+          <w:rFonts w:hint="eastAsia"/>
+          <w:b/>
+          <w:color w:val="FF0000"/>
+          <w:sz w:val="24"/>
+          <w:szCs w:val="24"/>
+        </w:rPr>
+        <w:t>5.1</w:t>
+      </w:r>
+      <w:r>
+        <w:rPr>
+          <w:rFonts w:hint="eastAsia"/>
+          <w:b/>
+          <w:color w:val="FF0000"/>
+          <w:sz w:val="24"/>
+          <w:szCs w:val="24"/>
+        </w:rPr>
+        <w:t>、</w:t>
+      </w:r>
+      <w:r>
+        <w:rPr>
+          <w:rFonts w:hint="eastAsia"/>
+          <w:b/>
+          <w:color w:val="FF0000"/>
+          <w:sz w:val="24"/>
+          <w:szCs w:val="24"/>
+        </w:rPr>
+        <w:t xml:space="preserve"> </w:t>
+      </w:r>
+      <w:r>
+        <w:rPr>
+          <w:rFonts w:hint="eastAsia"/>
+          <w:b/>
+          <w:color w:val="FF0000"/>
+          <w:sz w:val="24"/>
+          <w:szCs w:val="24"/>
+        </w:rPr>
+        <w:t>获取地区</w:t>
+      </w:r>
+    </w:p>
+    <w:p>
+      <w:pPr>
+        <w:ind w:firstLine="420"/>
+        <w:jc w:val="left"/>
+        <w:rPr>
+          <w:b/>
+          <w:sz w:val="24"/>
+          <w:szCs w:val="24"/>
+        </w:rPr>
+      </w:pPr>
+      <w:r>
+        <w:rPr>
+          <w:b/>
+          <w:sz w:val="24"/>
+          <w:szCs w:val="24"/>
+        </w:rPr>
+        <w:t>请求方法：</w:t>
+      </w:r>
+      <w:r>
+        <w:rPr>
+          <w:rFonts w:hint="eastAsia"/>
+          <w:b/>
+          <w:sz w:val="24"/>
+          <w:szCs w:val="24"/>
+        </w:rPr>
+        <w:t xml:space="preserve"> POST</w:t>
+      </w:r>
+    </w:p>
+    <w:p>
+      <w:pPr>
+        <w:jc w:val="left"/>
+        <w:rPr>
+          <w:rFonts w:hint="eastAsia"/>
+          <w:b/>
+          <w:color w:val="0563C1" w:themeColor="hyperlink"/>
+          <w:sz w:val="24"/>
+          <w:szCs w:val="24"/>
+          <w:u w:val="single"/>
+        </w:rPr>
+      </w:pPr>
+      <w:r>
+        <w:rPr>
+          <w:b/>
+          <w:sz w:val="24"/>
+          <w:szCs w:val="24"/>
+        </w:rPr>
+        <w:tab/>
+        <w:t xml:space="preserve"> URL</w:t>
+      </w:r>
+      <w:r>
+        <w:rPr>
+          <w:b/>
+          <w:sz w:val="24"/>
+          <w:szCs w:val="24"/>
+        </w:rPr>
+        <w:t>：</w:t>
+      </w:r>
+      <w:hyperlink r:id="rId14" w:history="1">
+        <w:r>
+          <w:rPr>
+            <w:rStyle w:val="a4"/>
+            <w:b/>
+            <w:sz w:val="24"/>
+            <w:szCs w:val="24"/>
+          </w:rPr>
+          <w:t>http://120.27.40.13:8001/heartway/public/index.php/</w:t>
+        </w:r>
+      </w:hyperlink>
+      <w:r>
+        <w:rPr>
+          <w:rFonts w:ascii="Consolas" w:eastAsia="宋体" w:hAnsi="Consolas" w:cs="Consolas"/>
+          <w:color w:val="A5C261"/>
+          <w:kern w:val="0"/>
+          <w:sz w:val="34"/>
+          <w:szCs w:val="34"/>
+        </w:rPr>
+        <w:t xml:space="preserve"> </w:t>
+      </w:r>
+      <w:r>
+        <w:rPr>
+          <w:b/>
+          <w:color w:val="0563C1" w:themeColor="hyperlink"/>
+          <w:sz w:val="24"/>
+          <w:szCs w:val="24"/>
+          <w:u w:val="single"/>
+        </w:rPr>
+        <w:t>rankinglist/routeArea</w:t>
+      </w:r>
+    </w:p>
+    <w:p>
+      <w:pPr>
+        <w:ind w:firstLineChars="200" w:firstLine="482"/>
+        <w:jc w:val="left"/>
+        <w:rPr>
+          <w:b/>
+          <w:sz w:val="24"/>
+          <w:szCs w:val="24"/>
+        </w:rPr>
+      </w:pPr>
+      <w:r>
+        <w:rPr>
+          <w:b/>
+          <w:sz w:val="24"/>
+          <w:szCs w:val="24"/>
+        </w:rPr>
+        <w:t>参数：</w:t>
+      </w:r>
+      <w:r>
+        <w:rPr>
+          <w:rFonts w:hint="eastAsia"/>
+          <w:b/>
+          <w:sz w:val="24"/>
+          <w:szCs w:val="24"/>
+        </w:rPr>
+        <w:t xml:space="preserve"> </w:t>
+      </w:r>
+      <w:r>
+        <w:rPr>
+          <w:b/>
+          <w:sz w:val="24"/>
+          <w:szCs w:val="24"/>
+        </w:rPr>
+        <w:t>无</w:t>
+      </w:r>
+    </w:p>
+    <w:p>
+      <w:pPr>
+        <w:jc w:val="left"/>
+        <w:rPr>
+          <w:rFonts w:hint="eastAsia"/>
+          <w:b/>
+          <w:sz w:val="24"/>
+          <w:szCs w:val="24"/>
+        </w:rPr>
+      </w:pPr>
+      <w:r>
+        <w:rPr>
+          <w:b/>
+          <w:sz w:val="24"/>
+          <w:szCs w:val="24"/>
+        </w:rPr>
+        <w:tab/>
+        <w:t xml:space="preserve"> </w:t>
+      </w:r>
+      <w:r>
+        <w:rPr>
+          <w:b/>
+          <w:sz w:val="24"/>
+          <w:szCs w:val="24"/>
+        </w:rPr>
+        <w:t>返回值：</w:t>
+      </w:r>
+      <w:r>
+        <w:rPr>
+          <w:rFonts w:hint="eastAsia"/>
+          <w:b/>
+          <w:sz w:val="24"/>
+          <w:szCs w:val="24"/>
+        </w:rPr>
+        <w:t xml:space="preserve"> </w:t>
+      </w:r>
+      <w:r>
+        <w:rPr>
+          <w:rFonts w:hint="eastAsia"/>
+          <w:b/>
+          <w:sz w:val="24"/>
+          <w:szCs w:val="24"/>
+        </w:rPr>
+        <w:t>请求出错时返回</w:t>
+      </w:r>
+      <w:r>
+        <w:rPr>
+          <w:rFonts w:hint="eastAsia"/>
+          <w:b/>
+          <w:sz w:val="24"/>
+          <w:szCs w:val="24"/>
+        </w:rPr>
+        <w:t>fail</w:t>
+      </w:r>
+      <w:r>
+        <w:rPr>
+          <w:rFonts w:hint="eastAsia"/>
+          <w:b/>
+          <w:sz w:val="24"/>
+          <w:szCs w:val="24"/>
+        </w:rPr>
+        <w:t>；成功时返回</w:t>
+      </w:r>
+      <w:r>
+        <w:rPr>
+          <w:b/>
+          <w:sz w:val="24"/>
+          <w:szCs w:val="24"/>
+        </w:rPr>
+        <w:t>json</w:t>
+      </w:r>
+      <w:r>
+        <w:rPr>
+          <w:b/>
+          <w:sz w:val="24"/>
+          <w:szCs w:val="24"/>
+        </w:rPr>
+        <w:t>字符串</w:t>
+      </w:r>
+      <w:r>
+        <w:rPr>
+          <w:rFonts w:hint="eastAsia"/>
+          <w:b/>
+          <w:sz w:val="24"/>
+          <w:szCs w:val="24"/>
+        </w:rPr>
+        <w:t>:</w:t>
+      </w:r>
+    </w:p>
+    <w:p>
+      <w:pPr>
+        <w:jc w:val="left"/>
+        <w:rPr>
+          <w:b/>
+          <w:sz w:val="24"/>
+          <w:szCs w:val="24"/>
+        </w:rPr>
+      </w:pPr>
+      <w:r>
+        <w:rPr>
+          <w:b/>
+          <w:sz w:val="24"/>
+          <w:szCs w:val="24"/>
+        </w:rPr>
+        <w:t>[</w:t>
+      </w:r>
+    </w:p>
+    <w:p>
+      <w:pPr>
+        <w:jc w:val="left"/>
+        <w:rPr>
+          <w:b/>
+          <w:sz w:val="24"/>
+          <w:szCs w:val="24"/>
+        </w:rPr>
+      </w:pPr>
+      <w:r>
+        <w:rPr>
+          <w:b/>
+          <w:sz w:val="24"/>
+          <w:szCs w:val="24"/>
+        </w:rPr>
+        <w:tab/>
+        <w:t>{</w:t>
+      </w:r>
+    </w:p>
+    <w:p>
+      <w:pPr>
+        <w:ind w:firstLine="420"/>
+        <w:jc w:val="left"/>
+        <w:rPr>
+          <w:b/>
+          <w:sz w:val="24"/>
+          <w:szCs w:val="24"/>
+        </w:rPr>
+      </w:pPr>
+      <w:r>
+        <w:rPr>
+          <w:b/>
+          <w:sz w:val="24"/>
+          <w:szCs w:val="24"/>
+        </w:rPr>
+        <w:tab/>
+        <w:t xml:space="preserve">“id”: ___, </w:t>
+      </w:r>
+    </w:p>
+    <w:p>
+      <w:pPr>
+        <w:ind w:firstLine="420"/>
+        <w:jc w:val="left"/>
+        <w:rPr>
+          <w:b/>
+          <w:sz w:val="24"/>
+          <w:szCs w:val="24"/>
+        </w:rPr>
+      </w:pPr>
+      <w:r>
+        <w:rPr>
+          <w:b/>
+          <w:sz w:val="24"/>
+          <w:szCs w:val="24"/>
+        </w:rPr>
+        <w:tab/>
+        <w:t>“name”: __,</w:t>
+      </w:r>
+    </w:p>
+    <w:p>
+      <w:pPr>
+        <w:ind w:firstLine="420"/>
+        <w:jc w:val="left"/>
+        <w:rPr>
+          <w:rFonts w:hint="eastAsia"/>
+          <w:b/>
+          <w:sz w:val="24"/>
+          <w:szCs w:val="24"/>
+        </w:rPr>
+      </w:pPr>
+      <w:r>
+        <w:rPr>
+          <w:b/>
+          <w:sz w:val="24"/>
+          <w:szCs w:val="24"/>
+        </w:rPr>
+        <w:tab/>
+        <w:t>“route_num”: __</w:t>
+      </w:r>
+    </w:p>
+    <w:p>
+      <w:pPr>
+        <w:ind w:firstLine="420"/>
+        <w:jc w:val="left"/>
+        <w:rPr>
+          <w:b/>
+          <w:sz w:val="24"/>
+          <w:szCs w:val="24"/>
+        </w:rPr>
+      </w:pPr>
+      <w:r>
+        <w:rPr>
+          <w:b/>
+          <w:sz w:val="24"/>
+          <w:szCs w:val="24"/>
+        </w:rPr>
+        <w:t>}</w:t>
+      </w:r>
+      <w:r>
+        <w:rPr>
+          <w:b/>
+          <w:sz w:val="24"/>
+          <w:szCs w:val="24"/>
+        </w:rPr>
+        <w:t xml:space="preserve">, </w:t>
+      </w:r>
+    </w:p>
+    <w:p>
+      <w:pPr>
+        <w:ind w:firstLine="420"/>
+        <w:jc w:val="left"/>
+        <w:rPr>
+          <w:b/>
+          <w:sz w:val="24"/>
+          <w:szCs w:val="24"/>
+        </w:rPr>
+      </w:pPr>
+      <w:r>
+        <w:rPr>
+          <w:b/>
+          <w:sz w:val="24"/>
+          <w:szCs w:val="24"/>
+        </w:rPr>
+        <w:t>{</w:t>
+      </w:r>
+    </w:p>
+    <w:p>
+      <w:pPr>
+        <w:ind w:firstLine="420"/>
+        <w:jc w:val="left"/>
+        <w:rPr>
+          <w:b/>
+          <w:sz w:val="24"/>
+          <w:szCs w:val="24"/>
+        </w:rPr>
+      </w:pPr>
+      <w:r>
+        <w:rPr>
+          <w:b/>
+          <w:sz w:val="24"/>
+          <w:szCs w:val="24"/>
+        </w:rPr>
+        <w:tab/>
+        <w:t xml:space="preserve">“id”: ___, </w:t>
+      </w:r>
+    </w:p>
+    <w:p>
+      <w:pPr>
+        <w:ind w:firstLine="420"/>
+        <w:jc w:val="left"/>
+        <w:rPr>
+          <w:b/>
+          <w:sz w:val="24"/>
+          <w:szCs w:val="24"/>
+        </w:rPr>
+      </w:pPr>
+      <w:r>
+        <w:rPr>
+          <w:b/>
+          <w:sz w:val="24"/>
+          <w:szCs w:val="24"/>
+        </w:rPr>
+        <w:tab/>
+        <w:t>“name”: __,</w:t>
+      </w:r>
+    </w:p>
+    <w:p>
+      <w:pPr>
+        <w:ind w:firstLine="420"/>
+        <w:jc w:val="left"/>
+        <w:rPr>
+          <w:rFonts w:hint="eastAsia"/>
+          <w:b/>
+          <w:sz w:val="24"/>
+          <w:szCs w:val="24"/>
+        </w:rPr>
+      </w:pPr>
+      <w:r>
+        <w:rPr>
+          <w:b/>
+          <w:sz w:val="24"/>
+          <w:szCs w:val="24"/>
+        </w:rPr>
+        <w:tab/>
+        <w:t>“route_num”: __</w:t>
+      </w:r>
+    </w:p>
+    <w:p>
+      <w:pPr>
+        <w:ind w:firstLine="420"/>
+        <w:jc w:val="left"/>
+        <w:rPr>
+          <w:rFonts w:hint="eastAsia"/>
+          <w:b/>
+          <w:sz w:val="24"/>
+          <w:szCs w:val="24"/>
+        </w:rPr>
+      </w:pPr>
+      <w:r>
+        <w:rPr>
+          <w:b/>
+          <w:sz w:val="24"/>
+          <w:szCs w:val="24"/>
+        </w:rPr>
+        <w:t>}</w:t>
+      </w:r>
+    </w:p>
+    <w:p>
+      <w:pPr>
+        <w:jc w:val="left"/>
+        <w:rPr>
+          <w:b/>
+          <w:sz w:val="24"/>
+          <w:szCs w:val="24"/>
+        </w:rPr>
+      </w:pPr>
+    </w:p>
+    <w:p>
+      <w:pPr>
+        <w:jc w:val="left"/>
+        <w:rPr>
+          <w:b/>
+          <w:sz w:val="24"/>
+          <w:szCs w:val="24"/>
+        </w:rPr>
+      </w:pPr>
+      <w:r>
+        <w:rPr>
+          <w:b/>
+          <w:sz w:val="24"/>
+          <w:szCs w:val="24"/>
+        </w:rPr>
+        <w:t>]</w:t>
+      </w:r>
+    </w:p>
+    <w:p>
+      <w:pPr>
+        <w:jc w:val="left"/>
+        <w:rPr>
+          <w:b/>
+          <w:sz w:val="24"/>
+          <w:szCs w:val="24"/>
+        </w:rPr>
+      </w:pPr>
+    </w:p>
+    <w:p>
+      <w:pPr>
+        <w:jc w:val="left"/>
+        <w:rPr>
+          <w:b/>
+          <w:color w:val="FF0000"/>
+          <w:sz w:val="24"/>
+          <w:szCs w:val="24"/>
+        </w:rPr>
+      </w:pPr>
+      <w:r>
+        <w:rPr>
+          <w:rFonts w:hint="eastAsia"/>
+          <w:b/>
+          <w:color w:val="FF0000"/>
+          <w:sz w:val="24"/>
+          <w:szCs w:val="24"/>
+        </w:rPr>
+        <w:t>5</w:t>
+      </w:r>
+      <w:r>
+        <w:rPr>
+          <w:rFonts w:hint="eastAsia"/>
+          <w:b/>
+          <w:color w:val="FF0000"/>
+          <w:sz w:val="24"/>
+          <w:szCs w:val="24"/>
+        </w:rPr>
+        <w:t>.2</w:t>
+      </w:r>
+      <w:r>
+        <w:rPr>
+          <w:rFonts w:hint="eastAsia"/>
+          <w:b/>
+          <w:color w:val="FF0000"/>
+          <w:sz w:val="24"/>
+          <w:szCs w:val="24"/>
+        </w:rPr>
+        <w:t>、</w:t>
+      </w:r>
+      <w:r>
+        <w:rPr>
+          <w:rFonts w:hint="eastAsia"/>
+          <w:b/>
+          <w:color w:val="FF0000"/>
+          <w:sz w:val="24"/>
+          <w:szCs w:val="24"/>
+        </w:rPr>
+        <w:t xml:space="preserve"> </w:t>
+      </w:r>
+      <w:r>
+        <w:rPr>
+          <w:rFonts w:hint="eastAsia"/>
+          <w:b/>
+          <w:color w:val="FF0000"/>
+          <w:sz w:val="24"/>
+          <w:szCs w:val="24"/>
+        </w:rPr>
+        <w:t>获取</w:t>
+      </w:r>
+      <w:r>
+        <w:rPr>
+          <w:rFonts w:hint="eastAsia"/>
+          <w:b/>
+          <w:color w:val="FF0000"/>
+          <w:sz w:val="24"/>
+          <w:szCs w:val="24"/>
+        </w:rPr>
+        <w:t>某</w:t>
+      </w:r>
+      <w:r>
+        <w:rPr>
+          <w:rFonts w:hint="eastAsia"/>
+          <w:b/>
+          <w:color w:val="FF0000"/>
+          <w:sz w:val="24"/>
+          <w:szCs w:val="24"/>
+        </w:rPr>
+        <w:t>一</w:t>
+      </w:r>
+      <w:r>
+        <w:rPr>
+          <w:rFonts w:hint="eastAsia"/>
+          <w:b/>
+          <w:color w:val="FF0000"/>
+          <w:sz w:val="24"/>
+          <w:szCs w:val="24"/>
+        </w:rPr>
+        <w:t>地区的线路</w:t>
+      </w:r>
+    </w:p>
+    <w:p>
+      <w:pPr>
+        <w:ind w:firstLine="420"/>
+        <w:jc w:val="left"/>
+        <w:rPr>
+          <w:b/>
+          <w:sz w:val="24"/>
+          <w:szCs w:val="24"/>
+        </w:rPr>
+      </w:pPr>
+      <w:r>
+        <w:rPr>
+          <w:b/>
+          <w:sz w:val="24"/>
+          <w:szCs w:val="24"/>
+        </w:rPr>
+        <w:t>请求方法：</w:t>
+      </w:r>
+      <w:r>
+        <w:rPr>
+          <w:rFonts w:hint="eastAsia"/>
+          <w:b/>
+          <w:sz w:val="24"/>
+          <w:szCs w:val="24"/>
+        </w:rPr>
+        <w:t xml:space="preserve"> POST</w:t>
+      </w:r>
+    </w:p>
+    <w:p>
+      <w:pPr>
+        <w:jc w:val="left"/>
+        <w:rPr>
+          <w:b/>
+          <w:color w:val="0563C1" w:themeColor="hyperlink"/>
+          <w:sz w:val="24"/>
+          <w:szCs w:val="24"/>
+          <w:u w:val="single"/>
+        </w:rPr>
+      </w:pPr>
+      <w:r>
+        <w:rPr>
+          <w:b/>
+          <w:sz w:val="24"/>
+          <w:szCs w:val="24"/>
+        </w:rPr>
+        <w:tab/>
+        <w:t xml:space="preserve"> URL</w:t>
+      </w:r>
+      <w:r>
+        <w:rPr>
+          <w:b/>
+          <w:sz w:val="24"/>
+          <w:szCs w:val="24"/>
+        </w:rPr>
+        <w:t>：</w:t>
+      </w:r>
+      <w:hyperlink r:id="rId15" w:history="1">
+        <w:r>
+          <w:rPr>
+            <w:rStyle w:val="a4"/>
+            <w:b/>
+            <w:sz w:val="24"/>
+            <w:szCs w:val="24"/>
+          </w:rPr>
+          <w:t>http://120.27.40.13:8001/heartway/public/index.php/</w:t>
+        </w:r>
+      </w:hyperlink>
+      <w:r>
+        <w:rPr>
+          <w:rFonts w:ascii="Consolas" w:eastAsia="宋体" w:hAnsi="Consolas" w:cs="Consolas"/>
+          <w:color w:val="A5C261"/>
+          <w:kern w:val="0"/>
+          <w:sz w:val="34"/>
+          <w:szCs w:val="34"/>
+        </w:rPr>
+        <w:t xml:space="preserve"> </w:t>
+      </w:r>
+      <w:r>
+        <w:rPr>
+          <w:b/>
+          <w:color w:val="0563C1" w:themeColor="hyperlink"/>
+          <w:sz w:val="24"/>
+          <w:szCs w:val="24"/>
+          <w:u w:val="single"/>
+        </w:rPr>
+        <w:t>rankinglist/</w:t>
+      </w:r>
+      <w:r>
+        <w:rPr>
+          <w:b/>
+          <w:color w:val="0563C1" w:themeColor="hyperlink"/>
+          <w:sz w:val="24"/>
+          <w:szCs w:val="24"/>
+          <w:u w:val="single"/>
+        </w:rPr>
+        <w:t>routeOfArea</w:t>
+      </w:r>
+    </w:p>
+    <w:p>
+      <w:pPr>
+        <w:jc w:val="left"/>
+        <w:rPr>
+          <w:rFonts w:hint="eastAsia"/>
+          <w:b/>
+          <w:color w:val="0563C1" w:themeColor="hyperlink"/>
+          <w:sz w:val="24"/>
+          <w:szCs w:val="24"/>
+          <w:u w:val="single"/>
+        </w:rPr>
+      </w:pPr>
+    </w:p>
+    <w:p>
+      <w:pPr>
+        <w:ind w:firstLineChars="200" w:firstLine="482"/>
+        <w:jc w:val="left"/>
+        <w:rPr>
+          <w:b/>
+          <w:sz w:val="24"/>
+          <w:szCs w:val="24"/>
+        </w:rPr>
+      </w:pPr>
+      <w:r>
+        <w:rPr>
+          <w:b/>
+          <w:sz w:val="24"/>
+          <w:szCs w:val="24"/>
+        </w:rPr>
+        <w:t>参数：</w:t>
+      </w:r>
+      <w:r>
+        <w:rPr>
+          <w:rFonts w:hint="eastAsia"/>
+          <w:b/>
+          <w:sz w:val="24"/>
+          <w:szCs w:val="24"/>
+        </w:rPr>
+        <w:t xml:space="preserve"> </w:t>
+      </w:r>
+      <w:r>
+        <w:rPr>
+          <w:rFonts w:hint="eastAsia"/>
+          <w:b/>
+          <w:sz w:val="24"/>
+          <w:szCs w:val="24"/>
+        </w:rPr>
+        <w:t>r</w:t>
+      </w:r>
+      <w:r>
+        <w:rPr>
+          <w:b/>
+          <w:sz w:val="24"/>
+          <w:szCs w:val="24"/>
+        </w:rPr>
+        <w:t>oute_area_id: ___</w:t>
+      </w:r>
+    </w:p>
+    <w:p>
+      <w:pPr>
+        <w:jc w:val="left"/>
+        <w:rPr>
+          <w:rFonts w:hint="eastAsia"/>
+          <w:b/>
+          <w:sz w:val="24"/>
+          <w:szCs w:val="24"/>
+        </w:rPr>
+      </w:pPr>
+      <w:r>
+        <w:rPr>
+          <w:b/>
+          <w:sz w:val="24"/>
+          <w:szCs w:val="24"/>
+        </w:rPr>
+        <w:tab/>
+        <w:t xml:space="preserve"> </w:t>
+      </w:r>
+      <w:r>
+        <w:rPr>
+          <w:b/>
+          <w:sz w:val="24"/>
+          <w:szCs w:val="24"/>
+        </w:rPr>
+        <w:t>返回值：</w:t>
+      </w:r>
+      <w:r>
+        <w:rPr>
+          <w:rFonts w:hint="eastAsia"/>
+          <w:b/>
+          <w:sz w:val="24"/>
+          <w:szCs w:val="24"/>
+        </w:rPr>
+        <w:t xml:space="preserve"> </w:t>
+      </w:r>
+      <w:r>
+        <w:rPr>
+          <w:rFonts w:hint="eastAsia"/>
+          <w:b/>
+          <w:sz w:val="24"/>
+          <w:szCs w:val="24"/>
+        </w:rPr>
+        <w:t>请求出错时返回</w:t>
+      </w:r>
+      <w:r>
+        <w:rPr>
+          <w:rFonts w:hint="eastAsia"/>
+          <w:b/>
+          <w:sz w:val="24"/>
+          <w:szCs w:val="24"/>
+        </w:rPr>
+        <w:t>fail</w:t>
+      </w:r>
+      <w:r>
+        <w:rPr>
+          <w:rFonts w:hint="eastAsia"/>
+          <w:b/>
+          <w:sz w:val="24"/>
+          <w:szCs w:val="24"/>
+        </w:rPr>
+        <w:t>；成功时返回</w:t>
+      </w:r>
+      <w:r>
+        <w:rPr>
+          <w:b/>
+          <w:sz w:val="24"/>
+          <w:szCs w:val="24"/>
+        </w:rPr>
+        <w:t>json</w:t>
+      </w:r>
+      <w:r>
+        <w:rPr>
+          <w:b/>
+          <w:sz w:val="24"/>
+          <w:szCs w:val="24"/>
+        </w:rPr>
+        <w:t>字符串</w:t>
+      </w:r>
+      <w:r>
+        <w:rPr>
+          <w:rFonts w:hint="eastAsia"/>
+          <w:b/>
+          <w:sz w:val="24"/>
+          <w:szCs w:val="24"/>
+        </w:rPr>
+        <w:t>:</w:t>
+      </w:r>
+    </w:p>
+    <w:p>
+      <w:pPr>
+        <w:jc w:val="left"/>
+        <w:rPr>
+          <w:b/>
+          <w:sz w:val="24"/>
+          <w:szCs w:val="24"/>
+        </w:rPr>
+      </w:pPr>
+      <w:r>
+        <w:rPr>
+          <w:b/>
+          <w:sz w:val="24"/>
+          <w:szCs w:val="24"/>
+        </w:rPr>
+        <w:lastRenderedPageBreak/>
+        <w:t>[</w:t>
+      </w:r>
+    </w:p>
+    <w:p>
+      <w:pPr>
+        <w:jc w:val="left"/>
+        <w:rPr>
+          <w:b/>
+          <w:sz w:val="24"/>
+          <w:szCs w:val="24"/>
+        </w:rPr>
+      </w:pPr>
+      <w:r>
+        <w:rPr>
+          <w:b/>
+          <w:sz w:val="24"/>
+          <w:szCs w:val="24"/>
+        </w:rPr>
+        <w:tab/>
+        <w:t>{</w:t>
+      </w:r>
+    </w:p>
+    <w:p>
+      <w:pPr>
+        <w:ind w:firstLine="420"/>
+        <w:jc w:val="left"/>
+        <w:rPr>
+          <w:b/>
+          <w:sz w:val="24"/>
+          <w:szCs w:val="24"/>
+        </w:rPr>
+      </w:pPr>
+      <w:r>
+        <w:rPr>
+          <w:b/>
+          <w:sz w:val="24"/>
+          <w:szCs w:val="24"/>
+        </w:rPr>
+        <w:tab/>
+        <w:t xml:space="preserve">“id”: ___, </w:t>
+      </w:r>
+    </w:p>
+    <w:p>
+      <w:pPr>
+        <w:ind w:firstLine="420"/>
+        <w:jc w:val="left"/>
+        <w:rPr>
+          <w:b/>
+          <w:sz w:val="24"/>
+          <w:szCs w:val="24"/>
+        </w:rPr>
+      </w:pPr>
+      <w:r>
+        <w:rPr>
+          <w:b/>
+          <w:sz w:val="24"/>
+          <w:szCs w:val="24"/>
+        </w:rPr>
+        <w:tab/>
+        <w:t>“</w:t>
+      </w:r>
+      <w:r>
+        <w:rPr>
+          <w:b/>
+          <w:sz w:val="24"/>
+          <w:szCs w:val="24"/>
+        </w:rPr>
+        <w:t>route_description</w:t>
+      </w:r>
+      <w:r>
+        <w:rPr>
+          <w:b/>
+          <w:sz w:val="24"/>
+          <w:szCs w:val="24"/>
+        </w:rPr>
+        <w:t>”: __,</w:t>
+      </w:r>
+    </w:p>
+    <w:p>
+      <w:pPr>
+        <w:ind w:firstLine="420"/>
+        <w:jc w:val="left"/>
+        <w:rPr>
+          <w:b/>
+          <w:sz w:val="24"/>
+          <w:szCs w:val="24"/>
+        </w:rPr>
+      </w:pPr>
+      <w:r>
+        <w:rPr>
+          <w:b/>
+          <w:sz w:val="24"/>
+          <w:szCs w:val="24"/>
+        </w:rPr>
+        <w:tab/>
+        <w:t>“</w:t>
+      </w:r>
+      <w:r>
+        <w:rPr>
+          <w:b/>
+          <w:sz w:val="24"/>
+          <w:szCs w:val="24"/>
+        </w:rPr>
+        <w:t>route_location</w:t>
+      </w:r>
+      <w:r>
+        <w:rPr>
+          <w:b/>
+          <w:sz w:val="24"/>
+          <w:szCs w:val="24"/>
+        </w:rPr>
+        <w:t>”: __</w:t>
+      </w:r>
+      <w:r>
+        <w:rPr>
+          <w:b/>
+          <w:sz w:val="24"/>
+          <w:szCs w:val="24"/>
+        </w:rPr>
+        <w:t xml:space="preserve">, </w:t>
+      </w:r>
+    </w:p>
+    <w:p>
+      <w:pPr>
+        <w:ind w:firstLine="420"/>
+        <w:jc w:val="left"/>
+        <w:rPr>
+          <w:b/>
+          <w:sz w:val="24"/>
+          <w:szCs w:val="24"/>
+        </w:rPr>
+      </w:pPr>
+      <w:r>
+        <w:rPr>
+          <w:b/>
+          <w:sz w:val="24"/>
+          <w:szCs w:val="24"/>
+        </w:rPr>
+        <w:tab/>
+        <w:t>“route_points”: __,</w:t>
+      </w:r>
+    </w:p>
+    <w:p>
+      <w:pPr>
+        <w:ind w:firstLine="420"/>
+        <w:jc w:val="left"/>
+        <w:rPr>
+          <w:b/>
+          <w:sz w:val="24"/>
+          <w:szCs w:val="24"/>
+        </w:rPr>
+      </w:pPr>
+      <w:r>
+        <w:rPr>
+          <w:b/>
+          <w:sz w:val="24"/>
+          <w:szCs w:val="24"/>
+        </w:rPr>
+        <w:t xml:space="preserve"> </w:t>
+      </w:r>
+      <w:r>
+        <w:rPr>
+          <w:b/>
+          <w:sz w:val="24"/>
+          <w:szCs w:val="24"/>
+        </w:rPr>
+        <w:tab/>
+        <w:t>“participate_number”: __,</w:t>
+      </w:r>
+    </w:p>
+    <w:p>
+      <w:pPr>
+        <w:ind w:firstLine="420"/>
+        <w:jc w:val="left"/>
+        <w:rPr>
+          <w:b/>
+          <w:sz w:val="24"/>
+          <w:szCs w:val="24"/>
+        </w:rPr>
+      </w:pPr>
+      <w:r>
+        <w:rPr>
+          <w:b/>
+          <w:sz w:val="24"/>
+          <w:szCs w:val="24"/>
+        </w:rPr>
+        <w:tab/>
+        <w:t>“route_title”: __,</w:t>
+      </w:r>
+    </w:p>
+    <w:p>
+      <w:pPr>
+        <w:ind w:firstLine="420"/>
+        <w:jc w:val="left"/>
+        <w:rPr>
+          <w:rFonts w:hint="eastAsia"/>
+          <w:b/>
+          <w:sz w:val="24"/>
+          <w:szCs w:val="24"/>
+        </w:rPr>
+      </w:pPr>
+      <w:r>
+        <w:rPr>
+          <w:b/>
+          <w:sz w:val="24"/>
+          <w:szCs w:val="24"/>
+        </w:rPr>
+        <w:tab/>
+        <w:t>“route_area_id”: __</w:t>
+      </w:r>
+    </w:p>
+    <w:p>
+      <w:pPr>
+        <w:ind w:firstLine="420"/>
+        <w:jc w:val="left"/>
+        <w:rPr>
+          <w:b/>
+          <w:sz w:val="24"/>
+          <w:szCs w:val="24"/>
+        </w:rPr>
+      </w:pPr>
+      <w:r>
+        <w:rPr>
+          <w:b/>
+          <w:sz w:val="24"/>
+          <w:szCs w:val="24"/>
+        </w:rPr>
+        <w:t xml:space="preserve">}, </w:t>
+      </w:r>
+    </w:p>
+    <w:p>
+      <w:pPr>
+        <w:ind w:firstLine="420"/>
+        <w:jc w:val="left"/>
+        <w:rPr>
+          <w:b/>
+          <w:sz w:val="24"/>
+          <w:szCs w:val="24"/>
+        </w:rPr>
+      </w:pPr>
+      <w:r>
+        <w:rPr>
+          <w:b/>
+          <w:sz w:val="24"/>
+          <w:szCs w:val="24"/>
+        </w:rPr>
+        <w:t>{</w:t>
+      </w:r>
+    </w:p>
+    <w:p>
+      <w:pPr>
+        <w:ind w:firstLine="420"/>
+        <w:jc w:val="left"/>
+        <w:rPr>
+          <w:b/>
+          <w:sz w:val="24"/>
+          <w:szCs w:val="24"/>
+        </w:rPr>
+      </w:pPr>
+      <w:r>
+        <w:rPr>
+          <w:b/>
+          <w:sz w:val="24"/>
+          <w:szCs w:val="24"/>
+        </w:rPr>
+        <w:tab/>
+        <w:t xml:space="preserve">“id”: ___, </w:t>
+      </w:r>
+    </w:p>
+    <w:p>
+      <w:pPr>
+        <w:ind w:firstLine="420"/>
+        <w:jc w:val="left"/>
+        <w:rPr>
+          <w:b/>
+          <w:sz w:val="24"/>
+          <w:szCs w:val="24"/>
+        </w:rPr>
+      </w:pPr>
+      <w:r>
+        <w:rPr>
+          <w:b/>
+          <w:sz w:val="24"/>
+          <w:szCs w:val="24"/>
+        </w:rPr>
+        <w:tab/>
+        <w:t>“</w:t>
+      </w:r>
+      <w:r>
+        <w:rPr>
+          <w:b/>
+          <w:sz w:val="24"/>
+          <w:szCs w:val="24"/>
+        </w:rPr>
+        <w:t>route_description</w:t>
+      </w:r>
+      <w:r>
+        <w:rPr>
+          <w:b/>
+          <w:sz w:val="24"/>
+          <w:szCs w:val="24"/>
+        </w:rPr>
+        <w:t>”: __,</w:t>
+      </w:r>
+    </w:p>
+    <w:p>
+      <w:pPr>
+        <w:ind w:firstLine="420"/>
+        <w:jc w:val="left"/>
+        <w:rPr>
+          <w:b/>
+          <w:sz w:val="24"/>
+          <w:szCs w:val="24"/>
+        </w:rPr>
+      </w:pPr>
+      <w:r>
+        <w:rPr>
+          <w:b/>
+          <w:sz w:val="24"/>
+          <w:szCs w:val="24"/>
+        </w:rPr>
+        <w:tab/>
+        <w:t>“</w:t>
+      </w:r>
+      <w:r>
+        <w:rPr>
+          <w:b/>
+          <w:sz w:val="24"/>
+          <w:szCs w:val="24"/>
+        </w:rPr>
+        <w:t>route_location</w:t>
+      </w:r>
+      <w:r>
+        <w:rPr>
+          <w:b/>
+          <w:sz w:val="24"/>
+          <w:szCs w:val="24"/>
+        </w:rPr>
+        <w:t xml:space="preserve">”: __, </w:t>
+      </w:r>
+    </w:p>
+    <w:p>
+      <w:pPr>
+        <w:ind w:firstLine="420"/>
+        <w:jc w:val="left"/>
+        <w:rPr>
+          <w:b/>
+          <w:sz w:val="24"/>
+          <w:szCs w:val="24"/>
+        </w:rPr>
+      </w:pPr>
+      <w:r>
+        <w:rPr>
+          <w:b/>
+          <w:sz w:val="24"/>
+          <w:szCs w:val="24"/>
+        </w:rPr>
+        <w:tab/>
+        <w:t>“route_points”: __,</w:t>
+      </w:r>
+    </w:p>
+    <w:p>
+      <w:pPr>
+        <w:ind w:firstLine="420"/>
+        <w:jc w:val="left"/>
+        <w:rPr>
+          <w:b/>
+          <w:sz w:val="24"/>
+          <w:szCs w:val="24"/>
+        </w:rPr>
+      </w:pPr>
+      <w:r>
+        <w:rPr>
+          <w:b/>
+          <w:sz w:val="24"/>
+          <w:szCs w:val="24"/>
+        </w:rPr>
+        <w:t xml:space="preserve"> </w:t>
+      </w:r>
+      <w:r>
+        <w:rPr>
+          <w:b/>
+          <w:sz w:val="24"/>
+          <w:szCs w:val="24"/>
+        </w:rPr>
+        <w:tab/>
+        <w:t>“participate_number”: __,</w:t>
+      </w:r>
+    </w:p>
+    <w:p>
+      <w:pPr>
+        <w:ind w:firstLine="420"/>
+        <w:jc w:val="left"/>
+        <w:rPr>
+          <w:b/>
+          <w:sz w:val="24"/>
+          <w:szCs w:val="24"/>
+        </w:rPr>
+      </w:pPr>
+      <w:r>
+        <w:rPr>
+          <w:b/>
+          <w:sz w:val="24"/>
+          <w:szCs w:val="24"/>
+        </w:rPr>
+        <w:tab/>
+        <w:t>“route_title”: __,</w:t>
+      </w:r>
+    </w:p>
+    <w:p>
+      <w:pPr>
+        <w:ind w:firstLine="420"/>
+        <w:jc w:val="left"/>
+        <w:rPr>
+          <w:rFonts w:hint="eastAsia"/>
+          <w:b/>
+          <w:sz w:val="24"/>
+          <w:szCs w:val="24"/>
+        </w:rPr>
+      </w:pPr>
+      <w:r>
+        <w:rPr>
+          <w:b/>
+          <w:sz w:val="24"/>
+          <w:szCs w:val="24"/>
+        </w:rPr>
+        <w:tab/>
+        <w:t>“route_area_id”: __</w:t>
+      </w:r>
+    </w:p>
+    <w:p>
+      <w:pPr>
+        <w:ind w:firstLine="420"/>
+        <w:jc w:val="left"/>
+        <w:rPr>
+          <w:b/>
+          <w:sz w:val="24"/>
+          <w:szCs w:val="24"/>
+        </w:rPr>
+      </w:pPr>
+      <w:r>
+        <w:rPr>
+          <w:b/>
+          <w:sz w:val="24"/>
+          <w:szCs w:val="24"/>
+        </w:rPr>
+        <w:t xml:space="preserve">}, </w:t>
+      </w:r>
+    </w:p>
+    <w:p>
+      <w:pPr>
+        <w:jc w:val="left"/>
+        <w:rPr>
+          <w:b/>
+          <w:sz w:val="24"/>
+          <w:szCs w:val="24"/>
+        </w:rPr>
+      </w:pPr>
+    </w:p>
+    <w:p>
+      <w:pPr>
+        <w:jc w:val="left"/>
+        <w:rPr>
+          <w:b/>
+          <w:sz w:val="24"/>
+          <w:szCs w:val="24"/>
+        </w:rPr>
+      </w:pPr>
+      <w:r>
+        <w:rPr>
+          <w:b/>
+          <w:sz w:val="24"/>
+          <w:szCs w:val="24"/>
+        </w:rPr>
+        <w:t>]</w:t>
+      </w:r>
+    </w:p>
+    <w:p>
+      <w:pPr>
+        <w:jc w:val="left"/>
+        <w:rPr>
+          <w:b/>
+          <w:sz w:val="24"/>
+          <w:szCs w:val="24"/>
+        </w:rPr>
+      </w:pPr>
+    </w:p>
+    <w:p>
+      <w:pPr>
+        <w:jc w:val="left"/>
+        <w:rPr>
+          <w:b/>
+          <w:sz w:val="24"/>
+          <w:szCs w:val="24"/>
+        </w:rPr>
+      </w:pPr>
+    </w:p>
+    <w:p>
+      <w:pPr>
+        <w:jc w:val="left"/>
+        <w:rPr>
+          <w:b/>
+          <w:color w:val="FF0000"/>
+          <w:sz w:val="24"/>
+          <w:szCs w:val="24"/>
+        </w:rPr>
+      </w:pPr>
+      <w:r>
+        <w:rPr>
+          <w:rFonts w:hint="eastAsia"/>
+          <w:b/>
+          <w:color w:val="FF0000"/>
+          <w:sz w:val="24"/>
+          <w:szCs w:val="24"/>
+        </w:rPr>
+        <w:t>5.3</w:t>
+      </w:r>
+      <w:r>
+        <w:rPr>
+          <w:rFonts w:hint="eastAsia"/>
+          <w:b/>
+          <w:color w:val="FF0000"/>
+          <w:sz w:val="24"/>
+          <w:szCs w:val="24"/>
+        </w:rPr>
+        <w:t>、</w:t>
+      </w:r>
+      <w:r>
+        <w:rPr>
+          <w:rFonts w:hint="eastAsia"/>
+          <w:b/>
+          <w:color w:val="FF0000"/>
+          <w:sz w:val="24"/>
+          <w:szCs w:val="24"/>
+        </w:rPr>
+        <w:t xml:space="preserve"> </w:t>
+      </w:r>
+      <w:r>
+        <w:rPr>
+          <w:rFonts w:hint="eastAsia"/>
+          <w:b/>
+          <w:color w:val="FF0000"/>
+          <w:sz w:val="24"/>
+          <w:szCs w:val="24"/>
+        </w:rPr>
+        <w:t>获取</w:t>
+      </w:r>
+      <w:r>
+        <w:rPr>
+          <w:rFonts w:hint="eastAsia"/>
+          <w:b/>
+          <w:color w:val="FF0000"/>
+          <w:sz w:val="24"/>
+          <w:szCs w:val="24"/>
+        </w:rPr>
+        <w:t>某一线路的排行榜</w:t>
+      </w:r>
+    </w:p>
+    <w:p>
+      <w:pPr>
+        <w:ind w:firstLine="420"/>
+        <w:jc w:val="left"/>
+        <w:rPr>
+          <w:b/>
+          <w:sz w:val="24"/>
+          <w:szCs w:val="24"/>
+        </w:rPr>
+      </w:pPr>
+      <w:r>
+        <w:rPr>
+          <w:b/>
+          <w:sz w:val="24"/>
+          <w:szCs w:val="24"/>
+        </w:rPr>
+        <w:t>请求方法：</w:t>
+      </w:r>
+      <w:r>
+        <w:rPr>
+          <w:rFonts w:hint="eastAsia"/>
+          <w:b/>
+          <w:sz w:val="24"/>
+          <w:szCs w:val="24"/>
+        </w:rPr>
+        <w:t xml:space="preserve"> POST</w:t>
+      </w:r>
+    </w:p>
+    <w:p>
+      <w:pPr>
+        <w:jc w:val="left"/>
+        <w:rPr>
+          <w:b/>
+          <w:color w:val="0563C1" w:themeColor="hyperlink"/>
+          <w:sz w:val="24"/>
+          <w:szCs w:val="24"/>
+          <w:u w:val="single"/>
+        </w:rPr>
+      </w:pPr>
+      <w:r>
+        <w:rPr>
+          <w:b/>
+          <w:sz w:val="24"/>
+          <w:szCs w:val="24"/>
+        </w:rPr>
+        <w:tab/>
+        <w:t xml:space="preserve"> URL</w:t>
+      </w:r>
+      <w:r>
+        <w:rPr>
+          <w:b/>
+          <w:sz w:val="24"/>
+          <w:szCs w:val="24"/>
+        </w:rPr>
+        <w:t>：</w:t>
+      </w:r>
+      <w:hyperlink r:id="rId16" w:history="1">
+        <w:r>
+          <w:rPr>
+            <w:rStyle w:val="a4"/>
+            <w:b/>
+            <w:sz w:val="24"/>
+            <w:szCs w:val="24"/>
+          </w:rPr>
+          <w:t>http://120.27.40.13:8001/heartway/public/index.php/</w:t>
+        </w:r>
+      </w:hyperlink>
+      <w:r>
+        <w:rPr>
+          <w:rFonts w:ascii="Consolas" w:eastAsia="宋体" w:hAnsi="Consolas" w:cs="Consolas"/>
+          <w:color w:val="A5C261"/>
+          <w:kern w:val="0"/>
+          <w:sz w:val="34"/>
+          <w:szCs w:val="34"/>
+        </w:rPr>
+        <w:t xml:space="preserve"> </w:t>
+      </w:r>
+      <w:r>
+        <w:rPr>
+          <w:b/>
+          <w:color w:val="0563C1" w:themeColor="hyperlink"/>
+          <w:sz w:val="24"/>
+          <w:szCs w:val="24"/>
+          <w:u w:val="single"/>
+        </w:rPr>
+        <w:t>rankinglist/</w:t>
+      </w:r>
+      <w:r>
+        <w:rPr>
+          <w:b/>
+          <w:color w:val="0563C1" w:themeColor="hyperlink"/>
+          <w:sz w:val="24"/>
+          <w:szCs w:val="24"/>
+          <w:u w:val="single"/>
+        </w:rPr>
+        <w:t>getRankinglistOfRoute</w:t>
+      </w:r>
+    </w:p>
+    <w:p>
+      <w:pPr>
+        <w:jc w:val="left"/>
+        <w:rPr>
+          <w:rFonts w:hint="eastAsia"/>
+          <w:b/>
+          <w:color w:val="0563C1" w:themeColor="hyperlink"/>
+          <w:sz w:val="24"/>
+          <w:szCs w:val="24"/>
+          <w:u w:val="single"/>
+        </w:rPr>
+      </w:pPr>
+    </w:p>
+    <w:p>
+      <w:pPr>
+        <w:ind w:firstLineChars="200" w:firstLine="482"/>
+        <w:jc w:val="left"/>
+        <w:rPr>
+          <w:b/>
+          <w:sz w:val="24"/>
+          <w:szCs w:val="24"/>
+        </w:rPr>
+      </w:pPr>
+      <w:r>
+        <w:rPr>
+          <w:b/>
+          <w:sz w:val="24"/>
+          <w:szCs w:val="24"/>
+        </w:rPr>
+        <w:t>参数：</w:t>
+      </w:r>
+      <w:r>
+        <w:rPr>
+          <w:rFonts w:hint="eastAsia"/>
+          <w:b/>
+          <w:sz w:val="24"/>
+          <w:szCs w:val="24"/>
+        </w:rPr>
+        <w:t xml:space="preserve"> </w:t>
+      </w:r>
+      <w:r>
+        <w:rPr>
+          <w:rFonts w:hint="eastAsia"/>
+          <w:b/>
+          <w:sz w:val="24"/>
+          <w:szCs w:val="24"/>
+        </w:rPr>
+        <w:t>r</w:t>
+      </w:r>
+      <w:r>
+        <w:rPr>
+          <w:b/>
+          <w:sz w:val="24"/>
+          <w:szCs w:val="24"/>
+        </w:rPr>
+        <w:t>oute_id: __,    page_num: ___</w:t>
+      </w:r>
+    </w:p>
+    <w:p>
+      <w:pPr>
+        <w:jc w:val="left"/>
+        <w:rPr>
+          <w:rFonts w:hint="eastAsia"/>
+          <w:b/>
+          <w:sz w:val="24"/>
+          <w:szCs w:val="24"/>
+        </w:rPr>
+      </w:pPr>
+      <w:r>
+        <w:rPr>
+          <w:b/>
+          <w:sz w:val="24"/>
+          <w:szCs w:val="24"/>
+        </w:rPr>
+        <w:tab/>
+        <w:t xml:space="preserve"> </w:t>
+      </w:r>
+      <w:r>
+        <w:rPr>
+          <w:b/>
+          <w:sz w:val="24"/>
+          <w:szCs w:val="24"/>
+        </w:rPr>
+        <w:t>返回值：</w:t>
+      </w:r>
+      <w:r>
+        <w:rPr>
+          <w:rFonts w:hint="eastAsia"/>
+          <w:b/>
+          <w:sz w:val="24"/>
+          <w:szCs w:val="24"/>
+        </w:rPr>
+        <w:t xml:space="preserve"> </w:t>
+      </w:r>
+      <w:r>
+        <w:rPr>
+          <w:rFonts w:hint="eastAsia"/>
+          <w:b/>
+          <w:sz w:val="24"/>
+          <w:szCs w:val="24"/>
+        </w:rPr>
+        <w:t>请求出错时返回</w:t>
+      </w:r>
+      <w:r>
+        <w:rPr>
+          <w:rFonts w:hint="eastAsia"/>
+          <w:b/>
+          <w:sz w:val="24"/>
+          <w:szCs w:val="24"/>
+        </w:rPr>
+        <w:t>fail</w:t>
+      </w:r>
+      <w:r>
+        <w:rPr>
+          <w:rFonts w:hint="eastAsia"/>
+          <w:b/>
+          <w:sz w:val="24"/>
+          <w:szCs w:val="24"/>
+        </w:rPr>
+        <w:t>；成功时返回</w:t>
+      </w:r>
+      <w:r>
+        <w:rPr>
+          <w:b/>
+          <w:sz w:val="24"/>
+          <w:szCs w:val="24"/>
+        </w:rPr>
+        <w:t>json</w:t>
+      </w:r>
+      <w:r>
+        <w:rPr>
+          <w:b/>
+          <w:sz w:val="24"/>
+          <w:szCs w:val="24"/>
+        </w:rPr>
+        <w:t>字符串</w:t>
+      </w:r>
+      <w:r>
+        <w:rPr>
+          <w:rFonts w:hint="eastAsia"/>
+          <w:b/>
+          <w:sz w:val="24"/>
+          <w:szCs w:val="24"/>
+        </w:rPr>
+        <w:t>:</w:t>
+      </w:r>
+    </w:p>
+    <w:p>
+      <w:pPr>
+        <w:jc w:val="left"/>
+        <w:rPr>
+          <w:b/>
+          <w:sz w:val="24"/>
+          <w:szCs w:val="24"/>
+        </w:rPr>
+      </w:pPr>
+      <w:r>
+        <w:rPr>
+          <w:b/>
+          <w:sz w:val="24"/>
+          <w:szCs w:val="24"/>
+        </w:rPr>
+        <w:t>[</w:t>
+      </w:r>
+    </w:p>
+    <w:p>
+      <w:pPr>
+        <w:jc w:val="left"/>
+        <w:rPr>
+          <w:b/>
+          <w:sz w:val="24"/>
+          <w:szCs w:val="24"/>
+        </w:rPr>
+      </w:pPr>
+      <w:r>
+        <w:rPr>
+          <w:b/>
+          <w:sz w:val="24"/>
+          <w:szCs w:val="24"/>
+        </w:rPr>
+        <w:tab/>
+        <w:t>{</w:t>
+      </w:r>
+    </w:p>
+    <w:p>
+      <w:pPr>
+        <w:ind w:firstLine="420"/>
+        <w:jc w:val="left"/>
+        <w:rPr>
+          <w:b/>
+          <w:sz w:val="24"/>
+          <w:szCs w:val="24"/>
+        </w:rPr>
+      </w:pPr>
+      <w:r>
+        <w:rPr>
+          <w:b/>
+          <w:sz w:val="24"/>
+          <w:szCs w:val="24"/>
+        </w:rPr>
+        <w:tab/>
+        <w:t xml:space="preserve">“id”: ___, </w:t>
+      </w:r>
+    </w:p>
+    <w:p>
+      <w:pPr>
+        <w:ind w:firstLine="420"/>
+        <w:jc w:val="left"/>
+        <w:rPr>
+          <w:b/>
+          <w:sz w:val="24"/>
+          <w:szCs w:val="24"/>
+        </w:rPr>
+      </w:pPr>
+      <w:r>
+        <w:rPr>
+          <w:b/>
+          <w:sz w:val="24"/>
+          <w:szCs w:val="24"/>
+        </w:rPr>
+        <w:tab/>
+        <w:t>“</w:t>
+      </w:r>
+      <w:r>
+        <w:rPr>
+          <w:b/>
+          <w:sz w:val="24"/>
+          <w:szCs w:val="24"/>
+        </w:rPr>
+        <w:t>nick_</w:t>
+      </w:r>
+      <w:r>
+        <w:rPr>
+          <w:b/>
+          <w:sz w:val="24"/>
+          <w:szCs w:val="24"/>
+        </w:rPr>
+        <w:t>name”: __,</w:t>
+      </w:r>
+    </w:p>
+    <w:p>
+      <w:pPr>
+        <w:ind w:firstLine="420"/>
+        <w:jc w:val="left"/>
+        <w:rPr>
+          <w:b/>
+          <w:sz w:val="24"/>
+          <w:szCs w:val="24"/>
+        </w:rPr>
+      </w:pPr>
+      <w:r>
+        <w:rPr>
+          <w:b/>
+          <w:sz w:val="24"/>
+          <w:szCs w:val="24"/>
+        </w:rPr>
+        <w:tab/>
+        <w:t>“</w:t>
+      </w:r>
+      <w:r>
+        <w:rPr>
+          <w:b/>
+          <w:sz w:val="24"/>
+          <w:szCs w:val="24"/>
+        </w:rPr>
+        <w:t>average_speed</w:t>
+      </w:r>
+      <w:r>
+        <w:rPr>
+          <w:b/>
+          <w:sz w:val="24"/>
+          <w:szCs w:val="24"/>
+        </w:rPr>
+        <w:t>”: __</w:t>
+      </w:r>
+      <w:r>
+        <w:rPr>
+          <w:b/>
+          <w:sz w:val="24"/>
+          <w:szCs w:val="24"/>
+        </w:rPr>
+        <w:t xml:space="preserve">, </w:t>
+      </w:r>
+    </w:p>
+    <w:p>
+      <w:pPr>
+        <w:ind w:firstLine="420"/>
+        <w:jc w:val="left"/>
+        <w:rPr>
+          <w:rFonts w:hint="eastAsia"/>
+          <w:b/>
+          <w:sz w:val="24"/>
+          <w:szCs w:val="24"/>
+        </w:rPr>
+      </w:pPr>
+      <w:r>
+        <w:rPr>
+          <w:b/>
+          <w:sz w:val="24"/>
+          <w:szCs w:val="24"/>
+        </w:rPr>
+        <w:tab/>
+        <w:t>“route_points”: __</w:t>
+      </w:r>
+    </w:p>
+    <w:p>
+      <w:pPr>
+        <w:ind w:firstLine="420"/>
+        <w:jc w:val="left"/>
+        <w:rPr>
+          <w:b/>
+          <w:sz w:val="24"/>
+          <w:szCs w:val="24"/>
+        </w:rPr>
+      </w:pPr>
+      <w:r>
+        <w:rPr>
+          <w:b/>
+          <w:sz w:val="24"/>
+          <w:szCs w:val="24"/>
+        </w:rPr>
+        <w:t xml:space="preserve">}, </w:t>
+      </w:r>
+    </w:p>
+    <w:p>
+      <w:pPr>
+        <w:ind w:firstLine="420"/>
+        <w:jc w:val="left"/>
+        <w:rPr>
+          <w:b/>
+          <w:sz w:val="24"/>
+          <w:szCs w:val="24"/>
+        </w:rPr>
+      </w:pPr>
+      <w:r>
+        <w:rPr>
+          <w:b/>
+          <w:sz w:val="24"/>
+          <w:szCs w:val="24"/>
+        </w:rPr>
+        <w:t>{</w:t>
+      </w:r>
+    </w:p>
+    <w:p>
+      <w:pPr>
+        <w:ind w:firstLine="420"/>
+        <w:jc w:val="left"/>
+        <w:rPr>
+          <w:b/>
+          <w:sz w:val="24"/>
+          <w:szCs w:val="24"/>
+        </w:rPr>
+      </w:pPr>
+      <w:r>
+        <w:rPr>
+          <w:b/>
+          <w:sz w:val="24"/>
+          <w:szCs w:val="24"/>
+        </w:rPr>
+        <w:tab/>
+        <w:t xml:space="preserve">“id”: ___, </w:t>
+      </w:r>
+    </w:p>
+    <w:p>
+      <w:pPr>
+        <w:ind w:firstLine="420"/>
+        <w:jc w:val="left"/>
+        <w:rPr>
+          <w:b/>
+          <w:sz w:val="24"/>
+          <w:szCs w:val="24"/>
+        </w:rPr>
+      </w:pPr>
+      <w:r>
+        <w:rPr>
+          <w:b/>
+          <w:sz w:val="24"/>
+          <w:szCs w:val="24"/>
+        </w:rPr>
+        <w:tab/>
+      </w:r>
+      <w:r>
+        <w:rPr>
+          <w:b/>
+          <w:sz w:val="24"/>
+          <w:szCs w:val="24"/>
+        </w:rPr>
+        <w:t>“nick_name”: __,</w:t>
+      </w:r>
+    </w:p>
+    <w:p>
+      <w:pPr>
+        <w:ind w:firstLine="420"/>
+        <w:jc w:val="left"/>
+        <w:rPr>
+          <w:b/>
+          <w:sz w:val="24"/>
+          <w:szCs w:val="24"/>
+        </w:rPr>
+      </w:pPr>
+      <w:r>
+        <w:rPr>
+          <w:b/>
+          <w:sz w:val="24"/>
+          <w:szCs w:val="24"/>
+        </w:rPr>
+        <w:tab/>
+        <w:t xml:space="preserve">“average_speed”: __, </w:t>
+      </w:r>
+    </w:p>
+    <w:p>
+      <w:pPr>
+        <w:ind w:firstLine="420"/>
+        <w:jc w:val="left"/>
+        <w:rPr>
+          <w:rFonts w:hint="eastAsia"/>
+          <w:b/>
+          <w:sz w:val="24"/>
+          <w:szCs w:val="24"/>
+        </w:rPr>
+      </w:pPr>
+      <w:r>
+        <w:rPr>
+          <w:b/>
+          <w:sz w:val="24"/>
+          <w:szCs w:val="24"/>
+        </w:rPr>
+        <w:tab/>
+        <w:t>“route_points”: __</w:t>
+      </w:r>
+    </w:p>
+    <w:p>
+      <w:pPr>
+        <w:ind w:firstLine="420"/>
+        <w:jc w:val="left"/>
+        <w:rPr>
+          <w:rFonts w:hint="eastAsia"/>
+          <w:b/>
+          <w:sz w:val="24"/>
+          <w:szCs w:val="24"/>
+        </w:rPr>
+      </w:pPr>
+      <w:r>
+        <w:rPr>
+          <w:b/>
+          <w:sz w:val="24"/>
+          <w:szCs w:val="24"/>
+        </w:rPr>
+        <w:t>}</w:t>
+      </w:r>
+    </w:p>
+    <w:p>
+      <w:pPr>
+        <w:jc w:val="left"/>
+        <w:rPr>
+          <w:b/>
+          <w:sz w:val="24"/>
+          <w:szCs w:val="24"/>
+        </w:rPr>
+      </w:pPr>
+    </w:p>
+    <w:p>
+      <w:pPr>
+        <w:jc w:val="left"/>
+        <w:rPr>
+          <w:b/>
+          <w:sz w:val="24"/>
+          <w:szCs w:val="24"/>
+        </w:rPr>
+      </w:pPr>
+      <w:r>
+        <w:rPr>
+          <w:b/>
+          <w:sz w:val="24"/>
+          <w:szCs w:val="24"/>
+        </w:rPr>
+        <w:lastRenderedPageBreak/>
+        <w:t>]</w:t>
+      </w:r>
+    </w:p>
+    <w:p>
+      <w:pPr>
+        <w:jc w:val="left"/>
+        <w:rPr>
+          <w:b/>
+          <w:sz w:val="24"/>
+          <w:szCs w:val="24"/>
+        </w:rPr>
+      </w:pPr>
+    </w:p>
+    <w:p>
+      <w:pPr>
+        <w:jc w:val="left"/>
+        <w:rPr>
+          <w:b/>
+          <w:sz w:val="24"/>
+          <w:szCs w:val="24"/>
+        </w:rPr>
+      </w:pPr>
+    </w:p>
+    <w:p>
+      <w:pPr>
+        <w:jc w:val="left"/>
+        <w:rPr>
+          <w:b/>
+          <w:color w:val="FF0000"/>
+          <w:sz w:val="24"/>
+          <w:szCs w:val="24"/>
+        </w:rPr>
+      </w:pPr>
+      <w:r>
+        <w:rPr>
+          <w:rFonts w:hint="eastAsia"/>
+          <w:b/>
+          <w:color w:val="FF0000"/>
+          <w:sz w:val="24"/>
+          <w:szCs w:val="24"/>
+        </w:rPr>
+        <w:t>5.1</w:t>
+      </w:r>
+      <w:r>
+        <w:rPr>
+          <w:rFonts w:hint="eastAsia"/>
+          <w:b/>
+          <w:color w:val="FF0000"/>
+          <w:sz w:val="24"/>
+          <w:szCs w:val="24"/>
+        </w:rPr>
+        <w:t>、</w:t>
+      </w:r>
+      <w:r>
+        <w:rPr>
+          <w:rFonts w:hint="eastAsia"/>
+          <w:b/>
+          <w:color w:val="FF0000"/>
+          <w:sz w:val="24"/>
+          <w:szCs w:val="24"/>
+        </w:rPr>
+        <w:t xml:space="preserve"> </w:t>
+      </w:r>
+      <w:r>
+        <w:rPr>
+          <w:rFonts w:hint="eastAsia"/>
+          <w:b/>
+          <w:color w:val="FF0000"/>
+          <w:sz w:val="24"/>
+          <w:szCs w:val="24"/>
+        </w:rPr>
+        <w:t>上传成绩</w:t>
+      </w:r>
+    </w:p>
+    <w:p>
+      <w:pPr>
+        <w:ind w:firstLine="420"/>
+        <w:jc w:val="left"/>
+        <w:rPr>
+          <w:b/>
+          <w:sz w:val="24"/>
+          <w:szCs w:val="24"/>
+        </w:rPr>
+      </w:pPr>
+      <w:r>
+        <w:rPr>
+          <w:b/>
+          <w:sz w:val="24"/>
+          <w:szCs w:val="24"/>
+        </w:rPr>
+        <w:t>请求方法：</w:t>
+      </w:r>
+      <w:r>
+        <w:rPr>
+          <w:rFonts w:hint="eastAsia"/>
+          <w:b/>
+          <w:sz w:val="24"/>
+          <w:szCs w:val="24"/>
+        </w:rPr>
+        <w:t xml:space="preserve"> POST</w:t>
+      </w:r>
+    </w:p>
+    <w:p>
+      <w:pPr>
+        <w:jc w:val="left"/>
+        <w:rPr>
+          <w:b/>
+          <w:color w:val="0563C1" w:themeColor="hyperlink"/>
+          <w:sz w:val="24"/>
+          <w:szCs w:val="24"/>
+          <w:u w:val="single"/>
+        </w:rPr>
+      </w:pPr>
+      <w:r>
+        <w:rPr>
+          <w:b/>
+          <w:sz w:val="24"/>
+          <w:szCs w:val="24"/>
+        </w:rPr>
+        <w:tab/>
+        <w:t xml:space="preserve"> URL</w:t>
+      </w:r>
+      <w:r>
+        <w:rPr>
+          <w:b/>
+          <w:sz w:val="24"/>
+          <w:szCs w:val="24"/>
+        </w:rPr>
+        <w:t>：</w:t>
+      </w:r>
+      <w:hyperlink r:id="rId17" w:history="1">
+        <w:r>
+          <w:rPr>
+            <w:rStyle w:val="a4"/>
+            <w:b/>
+            <w:sz w:val="24"/>
+            <w:szCs w:val="24"/>
+          </w:rPr>
+          <w:t>http://120.27.40.13:8001/heartway/public/index.php/</w:t>
+        </w:r>
+      </w:hyperlink>
+      <w:r>
+        <w:rPr>
+          <w:rFonts w:ascii="Consolas" w:eastAsia="宋体" w:hAnsi="Consolas" w:cs="Consolas"/>
+          <w:color w:val="A5C261"/>
+          <w:kern w:val="0"/>
+          <w:sz w:val="34"/>
+          <w:szCs w:val="34"/>
+        </w:rPr>
+        <w:t xml:space="preserve"> </w:t>
+      </w:r>
+      <w:r>
+        <w:rPr>
+          <w:b/>
+          <w:color w:val="0563C1" w:themeColor="hyperlink"/>
+          <w:sz w:val="24"/>
+          <w:szCs w:val="24"/>
+          <w:u w:val="single"/>
+        </w:rPr>
+        <w:t>rankinglist/</w:t>
+      </w:r>
+      <w:r>
+        <w:rPr>
+          <w:b/>
+          <w:color w:val="0563C1" w:themeColor="hyperlink"/>
+          <w:sz w:val="24"/>
+          <w:szCs w:val="24"/>
+          <w:u w:val="single"/>
+        </w:rPr>
+        <w:t>upload</w:t>
+      </w:r>
+    </w:p>
+    <w:p>
+      <w:pPr>
+        <w:jc w:val="left"/>
+        <w:rPr>
+          <w:rFonts w:hint="eastAsia"/>
+          <w:b/>
+          <w:color w:val="0563C1" w:themeColor="hyperlink"/>
+          <w:sz w:val="24"/>
+          <w:szCs w:val="24"/>
+          <w:u w:val="single"/>
+        </w:rPr>
+      </w:pPr>
+    </w:p>
+    <w:p>
+      <w:pPr>
+        <w:ind w:firstLineChars="200" w:firstLine="482"/>
+        <w:jc w:val="left"/>
+        <w:rPr>
+          <w:b/>
+          <w:sz w:val="24"/>
+          <w:szCs w:val="24"/>
+        </w:rPr>
+      </w:pPr>
+      <w:r>
+        <w:rPr>
+          <w:b/>
+          <w:sz w:val="24"/>
+          <w:szCs w:val="24"/>
+        </w:rPr>
+        <w:t>参数：</w:t>
+      </w:r>
+      <w:r>
+        <w:rPr>
+          <w:rFonts w:hint="eastAsia"/>
+          <w:b/>
+          <w:sz w:val="24"/>
+          <w:szCs w:val="24"/>
+        </w:rPr>
+        <w:t xml:space="preserve"> </w:t>
+      </w:r>
+      <w:r>
+        <w:rPr>
+          <w:rFonts w:hint="eastAsia"/>
+          <w:b/>
+          <w:sz w:val="24"/>
+          <w:szCs w:val="24"/>
+        </w:rPr>
+        <w:t>u</w:t>
+      </w:r>
+      <w:r>
+        <w:rPr>
+          <w:b/>
+          <w:sz w:val="24"/>
+          <w:szCs w:val="24"/>
+        </w:rPr>
+        <w:t xml:space="preserve">ser_id: _, route_id: ___, </w:t>
+      </w:r>
+      <w:r>
+        <w:rPr>
+          <w:b/>
+          <w:sz w:val="24"/>
+          <w:szCs w:val="24"/>
+        </w:rPr>
+        <w:t xml:space="preserve"> average_speed: ___, route_points: __,</w:t>
+      </w:r>
+    </w:p>
+    <w:p>
+      <w:pPr>
+        <w:jc w:val="left"/>
+        <w:rPr>
+          <w:rFonts w:hint="eastAsia"/>
+          <w:b/>
+          <w:sz w:val="24"/>
+          <w:szCs w:val="24"/>
+        </w:rPr>
+      </w:pPr>
+      <w:r>
+        <w:rPr>
+          <w:b/>
+          <w:sz w:val="24"/>
+          <w:szCs w:val="24"/>
+        </w:rPr>
+        <w:tab/>
+        <w:t xml:space="preserve"> </w:t>
+      </w:r>
+      <w:r>
+        <w:rPr>
+          <w:b/>
+          <w:sz w:val="24"/>
+          <w:szCs w:val="24"/>
+        </w:rPr>
+        <w:t>返回值：</w:t>
+      </w:r>
+      <w:r>
+        <w:rPr>
+          <w:rFonts w:hint="eastAsia"/>
+          <w:b/>
+          <w:sz w:val="24"/>
+          <w:szCs w:val="24"/>
+        </w:rPr>
+        <w:t xml:space="preserve"> </w:t>
+      </w:r>
+      <w:r>
+        <w:rPr>
+          <w:rFonts w:hint="eastAsia"/>
+          <w:b/>
+          <w:sz w:val="24"/>
+          <w:szCs w:val="24"/>
+        </w:rPr>
+        <w:t>请求出错时返回</w:t>
+      </w:r>
+      <w:r>
+        <w:rPr>
+          <w:rFonts w:hint="eastAsia"/>
+          <w:b/>
+          <w:sz w:val="24"/>
+          <w:szCs w:val="24"/>
+        </w:rPr>
+        <w:t>fail</w:t>
+      </w:r>
+      <w:r>
+        <w:rPr>
+          <w:rFonts w:hint="eastAsia"/>
+          <w:b/>
+          <w:sz w:val="24"/>
+          <w:szCs w:val="24"/>
+        </w:rPr>
+        <w:t>；成功时返回</w:t>
+      </w:r>
+      <w:r>
+        <w:rPr>
+          <w:b/>
+          <w:sz w:val="24"/>
+          <w:szCs w:val="24"/>
+        </w:rPr>
+        <w:t>success</w:t>
+      </w:r>
+      <w:bookmarkStart w:id="0" w:name="_GoBack"/>
+      <w:bookmarkEnd w:id="0"/>
+    </w:p>
+    <w:p>
+      <w:pPr>
+        <w:jc w:val="left"/>
+        <w:rPr>
+          <w:rFonts w:hint="eastAsia"/>
+          <w:b/>
+          <w:sz w:val="24"/>
+          <w:szCs w:val="24"/>
+        </w:rPr>
+      </w:pPr>
+    </w:p>
     <w:sectPr>
       <w:pgSz w:w="11906" w:h="16838"/>
       <w:pgMar w:top="1440" w:right="1800" w:bottom="1440" w:left="1800" w:header="851" w:footer="992" w:gutter="0"/>
@@ -5461,7 +7811,6 @@
   <w:style w:type="character" w:default="1" w:styleId="a0">
     <w:name w:val="Default Paragraph Font"/>
     <w:uiPriority w:val="1"/>
-    <w:semiHidden/>
     <w:unhideWhenUsed/>
   </w:style>
   <w:style w:type="table" w:default="1" w:styleId="a1">

</xml_diff>